<commit_message>
Finished Data Mining hw5.
</commit_message>
<xml_diff>
--- a/DataMining/hw5/Log.docx
+++ b/DataMining/hw5/Log.docx
@@ -4,14 +4,792 @@
   <w:body>
     <w:p>
       <w:pPr>
-        <w:pStyle w:val="ListParagraph"/>
+        <w:pStyle w:val="NoSpacing"/>
+        <w:rPr>
+          <w:b/>
+        </w:rPr>
+      </w:pPr>
+      <w:r>
+        <w:rPr>
+          <w:b/>
+        </w:rPr>
+        <w:t>Homework 5 Log</w:t>
+      </w:r>
+    </w:p>
+    <w:p>
+      <w:pPr>
+        <w:pStyle w:val="NoSpacing"/>
+        <w:rPr>
+          <w:b/>
+        </w:rPr>
+      </w:pPr>
+    </w:p>
+    <w:p>
+      <w:pPr>
+        <w:pStyle w:val="NoSpacing"/>
+        <w:rPr>
+          <w:b/>
+        </w:rPr>
+      </w:pPr>
+      <w:r>
+        <w:rPr>
+          <w:b/>
+        </w:rPr>
+        <w:t>Assumptions:</w:t>
+      </w:r>
+    </w:p>
+    <w:p>
+      <w:pPr>
+        <w:pStyle w:val="NoSpacing"/>
         <w:numPr>
           <w:ilvl w:val="0"/>
-          <w:numId w:val="1"/>
+          <w:numId w:val="2"/>
         </w:numPr>
       </w:pPr>
       <w:r>
         <w:t>Removed all rows from auto-data.txt with an ‘NA’.</w:t>
+      </w:r>
+    </w:p>
+    <w:p>
+      <w:pPr>
+        <w:pStyle w:val="NoSpacing"/>
+        <w:numPr>
+          <w:ilvl w:val="0"/>
+          <w:numId w:val="2"/>
+        </w:numPr>
+      </w:pPr>
+      <w:r>
+        <w:t>Decision tree does not use majority voting. Instead, it uses a probability.</w:t>
+      </w:r>
+    </w:p>
+    <w:p>
+      <w:pPr>
+        <w:pStyle w:val="NoSpacing"/>
+        <w:numPr>
+          <w:ilvl w:val="0"/>
+          <w:numId w:val="2"/>
+        </w:numPr>
+      </w:pPr>
+      <w:r>
+        <w:t>If we pruned, we would say that there is a 50/50 chance of males in second class surviving.</w:t>
+      </w:r>
+    </w:p>
+    <w:p>
+      <w:pPr>
+        <w:pStyle w:val="NoSpacing"/>
+        <w:numPr>
+          <w:ilvl w:val="0"/>
+          <w:numId w:val="2"/>
+        </w:numPr>
+      </w:pPr>
+      <w:r>
+        <w:t>We would also say that any males in the crew and any females in first class would have a 100% chance of death.</w:t>
+      </w:r>
+    </w:p>
+    <w:p>
+      <w:pPr>
+        <w:pStyle w:val="NoSpacing"/>
+      </w:pPr>
+    </w:p>
+    <w:p>
+      <w:pPr>
+        <w:pStyle w:val="NoSpacing"/>
+        <w:rPr>
+          <w:b/>
+        </w:rPr>
+      </w:pPr>
+      <w:r>
+        <w:rPr>
+          <w:b/>
+        </w:rPr>
+        <w:t>Results/Issues:</w:t>
+      </w:r>
+    </w:p>
+    <w:p>
+      <w:pPr>
+        <w:pStyle w:val="NoSpacing"/>
+        <w:numPr>
+          <w:ilvl w:val="0"/>
+          <w:numId w:val="3"/>
+        </w:numPr>
+      </w:pPr>
+      <w:r>
+        <w:t>Found/fixed a bug from our HW4.</w:t>
+      </w:r>
+    </w:p>
+    <w:p>
+      <w:pPr>
+        <w:pStyle w:val="NoSpacing"/>
+        <w:numPr>
+          <w:ilvl w:val="0"/>
+          <w:numId w:val="3"/>
+        </w:numPr>
+      </w:pPr>
+      <w:r>
+        <w:t>When the probability was zero, then python would throw an error because it’s out of range for the log function.</w:t>
+      </w:r>
+    </w:p>
+    <w:p>
+      <w:pPr>
+        <w:pStyle w:val="NoSpacing"/>
+        <w:numPr>
+          <w:ilvl w:val="0"/>
+          <w:numId w:val="3"/>
+        </w:numPr>
+      </w:pPr>
+      <w:proofErr w:type="spellStart"/>
+      <w:r>
+        <w:t>Enew</w:t>
+      </w:r>
+      <w:proofErr w:type="spellEnd"/>
+      <w:r>
+        <w:t xml:space="preserve"> was returning some values greater than 2 for the auto-data set. We still just chose the smallest </w:t>
+      </w:r>
+      <w:proofErr w:type="spellStart"/>
+      <w:r>
+        <w:t>Enew</w:t>
+      </w:r>
+      <w:proofErr w:type="spellEnd"/>
+      <w:r>
+        <w:t>.</w:t>
+      </w:r>
+    </w:p>
+    <w:p>
+      <w:pPr>
+        <w:pStyle w:val="NoSpacing"/>
+        <w:numPr>
+          <w:ilvl w:val="0"/>
+          <w:numId w:val="3"/>
+        </w:numPr>
+      </w:pPr>
+      <w:r>
+        <w:t>Decision trees worked well for the titanic data set because it has so many rows, but didn’t work well for the auto data because that data set does not have many rows.</w:t>
+      </w:r>
+    </w:p>
+    <w:p/>
+    <w:p>
+      <w:pPr>
+        <w:spacing w:after="0" w:line="240" w:lineRule="auto"/>
+        <w:contextualSpacing/>
+        <w:rPr>
+          <w:rFonts w:ascii="Courier New" w:hAnsi="Courier New" w:cs="Courier New"/>
+          <w:sz w:val="18"/>
+          <w:szCs w:val="18"/>
+        </w:rPr>
+      </w:pPr>
+      <w:r>
+        <w:rPr>
+          <w:rFonts w:ascii="Courier New" w:hAnsi="Courier New" w:cs="Courier New"/>
+          <w:sz w:val="18"/>
+          <w:szCs w:val="18"/>
+        </w:rPr>
+        <w:t>SURVIVED      yes    no    Total    Recognition (%)</w:t>
+      </w:r>
+    </w:p>
+    <w:p>
+      <w:pPr>
+        <w:spacing w:after="0" w:line="240" w:lineRule="auto"/>
+        <w:contextualSpacing/>
+        <w:rPr>
+          <w:rFonts w:ascii="Courier New" w:hAnsi="Courier New" w:cs="Courier New"/>
+          <w:sz w:val="18"/>
+          <w:szCs w:val="18"/>
+        </w:rPr>
+      </w:pPr>
+      <w:r>
+        <w:rPr>
+          <w:rFonts w:ascii="Courier New" w:hAnsi="Courier New" w:cs="Courier New"/>
+          <w:sz w:val="18"/>
+          <w:szCs w:val="18"/>
+        </w:rPr>
+        <w:t>----------  -----  ----  -------  -----------------</w:t>
+      </w:r>
+    </w:p>
+    <w:p>
+      <w:pPr>
+        <w:spacing w:after="0" w:line="240" w:lineRule="auto"/>
+        <w:contextualSpacing/>
+        <w:rPr>
+          <w:rFonts w:ascii="Courier New" w:hAnsi="Courier New" w:cs="Courier New"/>
+          <w:sz w:val="18"/>
+          <w:szCs w:val="18"/>
+        </w:rPr>
+      </w:pPr>
+      <w:r>
+        <w:rPr>
+          <w:rFonts w:ascii="Courier New" w:hAnsi="Courier New" w:cs="Courier New"/>
+          <w:sz w:val="18"/>
+          <w:szCs w:val="18"/>
+        </w:rPr>
+        <w:t>yes          1115   375     1490            74.8322</w:t>
+      </w:r>
+    </w:p>
+    <w:p>
+      <w:pPr>
+        <w:spacing w:after="0" w:line="240" w:lineRule="auto"/>
+        <w:contextualSpacing/>
+        <w:rPr>
+          <w:rFonts w:ascii="Courier New" w:hAnsi="Courier New" w:cs="Courier New"/>
+          <w:sz w:val="18"/>
+          <w:szCs w:val="18"/>
+        </w:rPr>
+      </w:pPr>
+      <w:r>
+        <w:rPr>
+          <w:rFonts w:ascii="Courier New" w:hAnsi="Courier New" w:cs="Courier New"/>
+          <w:sz w:val="18"/>
+          <w:szCs w:val="18"/>
+        </w:rPr>
+        <w:t>no            328   383      711            53.8678</w:t>
+      </w:r>
+    </w:p>
+    <w:p>
+      <w:pPr>
+        <w:spacing w:after="0" w:line="240" w:lineRule="auto"/>
+        <w:contextualSpacing/>
+        <w:rPr>
+          <w:rFonts w:ascii="Courier New" w:hAnsi="Courier New" w:cs="Courier New"/>
+          <w:sz w:val="18"/>
+          <w:szCs w:val="18"/>
+        </w:rPr>
+      </w:pPr>
+    </w:p>
+    <w:p>
+      <w:pPr>
+        <w:spacing w:after="0" w:line="240" w:lineRule="auto"/>
+        <w:contextualSpacing/>
+        <w:rPr>
+          <w:rFonts w:ascii="Courier New" w:hAnsi="Courier New" w:cs="Courier New"/>
+          <w:sz w:val="18"/>
+          <w:szCs w:val="18"/>
+        </w:rPr>
+      </w:pPr>
+    </w:p>
+    <w:p>
+      <w:pPr>
+        <w:spacing w:after="0" w:line="240" w:lineRule="auto"/>
+        <w:contextualSpacing/>
+        <w:rPr>
+          <w:rFonts w:ascii="Courier New" w:hAnsi="Courier New" w:cs="Courier New"/>
+          <w:sz w:val="18"/>
+          <w:szCs w:val="18"/>
+        </w:rPr>
+      </w:pPr>
+    </w:p>
+    <w:p>
+      <w:pPr>
+        <w:spacing w:after="0" w:line="240" w:lineRule="auto"/>
+        <w:contextualSpacing/>
+        <w:rPr>
+          <w:rFonts w:ascii="Courier New" w:hAnsi="Courier New" w:cs="Courier New"/>
+          <w:sz w:val="18"/>
+          <w:szCs w:val="18"/>
+        </w:rPr>
+      </w:pPr>
+      <w:r>
+        <w:rPr>
+          <w:rFonts w:ascii="Courier New" w:hAnsi="Courier New" w:cs="Courier New"/>
+          <w:sz w:val="18"/>
+          <w:szCs w:val="18"/>
+        </w:rPr>
+        <w:t xml:space="preserve">  MPG    1    2    3    4    5    6    7    8    9    10    Total    Recognition (%)</w:t>
+      </w:r>
+    </w:p>
+    <w:p>
+      <w:pPr>
+        <w:spacing w:after="0" w:line="240" w:lineRule="auto"/>
+        <w:contextualSpacing/>
+        <w:rPr>
+          <w:rFonts w:ascii="Courier New" w:hAnsi="Courier New" w:cs="Courier New"/>
+          <w:sz w:val="18"/>
+          <w:szCs w:val="18"/>
+        </w:rPr>
+      </w:pPr>
+      <w:r>
+        <w:rPr>
+          <w:rFonts w:ascii="Courier New" w:hAnsi="Courier New" w:cs="Courier New"/>
+          <w:sz w:val="18"/>
+          <w:szCs w:val="18"/>
+        </w:rPr>
+        <w:t>-----  ---  ---  ---  ---  ---  ---  ---  ---  ---  ----  -------  -----------------</w:t>
+      </w:r>
+    </w:p>
+    <w:p>
+      <w:pPr>
+        <w:spacing w:after="0" w:line="240" w:lineRule="auto"/>
+        <w:contextualSpacing/>
+        <w:rPr>
+          <w:rFonts w:ascii="Courier New" w:hAnsi="Courier New" w:cs="Courier New"/>
+          <w:sz w:val="18"/>
+          <w:szCs w:val="18"/>
+        </w:rPr>
+      </w:pPr>
+      <w:r>
+        <w:rPr>
+          <w:rFonts w:ascii="Courier New" w:hAnsi="Courier New" w:cs="Courier New"/>
+          <w:sz w:val="18"/>
+          <w:szCs w:val="18"/>
+        </w:rPr>
+        <w:t xml:space="preserve">    1    4    1    2    5    5    4    3    1    1     0       26           15.3846</w:t>
+      </w:r>
+    </w:p>
+    <w:p>
+      <w:pPr>
+        <w:spacing w:after="0" w:line="240" w:lineRule="auto"/>
+        <w:contextualSpacing/>
+        <w:rPr>
+          <w:rFonts w:ascii="Courier New" w:hAnsi="Courier New" w:cs="Courier New"/>
+          <w:sz w:val="18"/>
+          <w:szCs w:val="18"/>
+        </w:rPr>
+      </w:pPr>
+      <w:r>
+        <w:rPr>
+          <w:rFonts w:ascii="Courier New" w:hAnsi="Courier New" w:cs="Courier New"/>
+          <w:sz w:val="18"/>
+          <w:szCs w:val="18"/>
+        </w:rPr>
+        <w:t xml:space="preserve">    2    4    2    2    6    4    3    2    3    0     0       26            7.69231</w:t>
+      </w:r>
+    </w:p>
+    <w:p>
+      <w:pPr>
+        <w:spacing w:after="0" w:line="240" w:lineRule="auto"/>
+        <w:contextualSpacing/>
+        <w:rPr>
+          <w:rFonts w:ascii="Courier New" w:hAnsi="Courier New" w:cs="Courier New"/>
+          <w:sz w:val="18"/>
+          <w:szCs w:val="18"/>
+        </w:rPr>
+      </w:pPr>
+      <w:r>
+        <w:rPr>
+          <w:rFonts w:ascii="Courier New" w:hAnsi="Courier New" w:cs="Courier New"/>
+          <w:sz w:val="18"/>
+          <w:szCs w:val="18"/>
+        </w:rPr>
+        <w:t xml:space="preserve">    3    3    3    3    5    4    2    3    2    0     0       25           12</w:t>
+      </w:r>
+    </w:p>
+    <w:p>
+      <w:pPr>
+        <w:spacing w:after="0" w:line="240" w:lineRule="auto"/>
+        <w:contextualSpacing/>
+        <w:rPr>
+          <w:rFonts w:ascii="Courier New" w:hAnsi="Courier New" w:cs="Courier New"/>
+          <w:sz w:val="18"/>
+          <w:szCs w:val="18"/>
+        </w:rPr>
+      </w:pPr>
+      <w:r>
+        <w:rPr>
+          <w:rFonts w:ascii="Courier New" w:hAnsi="Courier New" w:cs="Courier New"/>
+          <w:sz w:val="18"/>
+          <w:szCs w:val="18"/>
+        </w:rPr>
+        <w:t xml:space="preserve">    4    2    5    3    4    5    1    4    1    0     0       25           16</w:t>
+      </w:r>
+    </w:p>
+    <w:p>
+      <w:pPr>
+        <w:spacing w:after="0" w:line="240" w:lineRule="auto"/>
+        <w:contextualSpacing/>
+        <w:rPr>
+          <w:rFonts w:ascii="Courier New" w:hAnsi="Courier New" w:cs="Courier New"/>
+          <w:sz w:val="18"/>
+          <w:szCs w:val="18"/>
+        </w:rPr>
+      </w:pPr>
+      <w:r>
+        <w:rPr>
+          <w:rFonts w:ascii="Courier New" w:hAnsi="Courier New" w:cs="Courier New"/>
+          <w:sz w:val="18"/>
+          <w:szCs w:val="18"/>
+        </w:rPr>
+        <w:t xml:space="preserve">    5    2    4    2    7    5    2    2    1    0     0       25           20</w:t>
+      </w:r>
+    </w:p>
+    <w:p>
+      <w:pPr>
+        <w:spacing w:after="0" w:line="240" w:lineRule="auto"/>
+        <w:contextualSpacing/>
+        <w:rPr>
+          <w:rFonts w:ascii="Courier New" w:hAnsi="Courier New" w:cs="Courier New"/>
+          <w:sz w:val="18"/>
+          <w:szCs w:val="18"/>
+        </w:rPr>
+      </w:pPr>
+      <w:r>
+        <w:rPr>
+          <w:rFonts w:ascii="Courier New" w:hAnsi="Courier New" w:cs="Courier New"/>
+          <w:sz w:val="18"/>
+          <w:szCs w:val="18"/>
+        </w:rPr>
+        <w:t xml:space="preserve">    6    1    5    2    5    5    2    3    2    0     0       25            8</w:t>
+      </w:r>
+    </w:p>
+    <w:p>
+      <w:pPr>
+        <w:spacing w:after="0" w:line="240" w:lineRule="auto"/>
+        <w:contextualSpacing/>
+        <w:rPr>
+          <w:rFonts w:ascii="Courier New" w:hAnsi="Courier New" w:cs="Courier New"/>
+          <w:sz w:val="18"/>
+          <w:szCs w:val="18"/>
+        </w:rPr>
+      </w:pPr>
+      <w:r>
+        <w:rPr>
+          <w:rFonts w:ascii="Courier New" w:hAnsi="Courier New" w:cs="Courier New"/>
+          <w:sz w:val="18"/>
+          <w:szCs w:val="18"/>
+        </w:rPr>
+        <w:t xml:space="preserve">    7    1    2    4    7    8    0    1    2    0     0       25            4</w:t>
+      </w:r>
+    </w:p>
+    <w:p>
+      <w:pPr>
+        <w:spacing w:after="0" w:line="240" w:lineRule="auto"/>
+        <w:contextualSpacing/>
+        <w:rPr>
+          <w:rFonts w:ascii="Courier New" w:hAnsi="Courier New" w:cs="Courier New"/>
+          <w:sz w:val="18"/>
+          <w:szCs w:val="18"/>
+        </w:rPr>
+      </w:pPr>
+      <w:r>
+        <w:rPr>
+          <w:rFonts w:ascii="Courier New" w:hAnsi="Courier New" w:cs="Courier New"/>
+          <w:sz w:val="18"/>
+          <w:szCs w:val="18"/>
+        </w:rPr>
+        <w:t xml:space="preserve">    8    2    5    2    3    4    5    2    2    0     0       25            8</w:t>
+      </w:r>
+    </w:p>
+    <w:p>
+      <w:pPr>
+        <w:spacing w:after="0" w:line="240" w:lineRule="auto"/>
+        <w:contextualSpacing/>
+        <w:rPr>
+          <w:rFonts w:ascii="Courier New" w:hAnsi="Courier New" w:cs="Courier New"/>
+          <w:sz w:val="18"/>
+          <w:szCs w:val="18"/>
+        </w:rPr>
+      </w:pPr>
+      <w:r>
+        <w:rPr>
+          <w:rFonts w:ascii="Courier New" w:hAnsi="Courier New" w:cs="Courier New"/>
+          <w:sz w:val="18"/>
+          <w:szCs w:val="18"/>
+        </w:rPr>
+        <w:t xml:space="preserve">    9    2    3    3    8    3    2    2    2    0     0       25            0</w:t>
+      </w:r>
+    </w:p>
+    <w:p>
+      <w:pPr>
+        <w:spacing w:after="0" w:line="240" w:lineRule="auto"/>
+        <w:contextualSpacing/>
+        <w:rPr>
+          <w:rFonts w:ascii="Courier New" w:hAnsi="Courier New" w:cs="Courier New"/>
+          <w:sz w:val="18"/>
+          <w:szCs w:val="18"/>
+        </w:rPr>
+      </w:pPr>
+      <w:r>
+        <w:rPr>
+          <w:rFonts w:ascii="Courier New" w:hAnsi="Courier New" w:cs="Courier New"/>
+          <w:sz w:val="18"/>
+          <w:szCs w:val="18"/>
+        </w:rPr>
+        <w:t xml:space="preserve">   10    3    4    2    5    2    6    3    1    0     0       26            0</w:t>
+      </w:r>
+    </w:p>
+    <w:p>
+      <w:pPr>
+        <w:spacing w:after="0" w:line="240" w:lineRule="auto"/>
+        <w:contextualSpacing/>
+        <w:rPr>
+          <w:rFonts w:ascii="Courier New" w:hAnsi="Courier New" w:cs="Courier New"/>
+          <w:sz w:val="18"/>
+          <w:szCs w:val="18"/>
+        </w:rPr>
+      </w:pPr>
+    </w:p>
+    <w:p>
+      <w:pPr>
+        <w:spacing w:after="0" w:line="240" w:lineRule="auto"/>
+        <w:contextualSpacing/>
+        <w:rPr>
+          <w:rFonts w:ascii="Courier New" w:hAnsi="Courier New" w:cs="Courier New"/>
+          <w:sz w:val="18"/>
+          <w:szCs w:val="18"/>
+        </w:rPr>
+      </w:pPr>
+    </w:p>
+    <w:p>
+      <w:pPr>
+        <w:spacing w:after="0" w:line="240" w:lineRule="auto"/>
+        <w:contextualSpacing/>
+        <w:rPr>
+          <w:rFonts w:ascii="Courier New" w:hAnsi="Courier New" w:cs="Courier New"/>
+          <w:sz w:val="18"/>
+          <w:szCs w:val="18"/>
+        </w:rPr>
+      </w:pPr>
+      <w:r>
+        <w:rPr>
+          <w:rFonts w:ascii="Courier New" w:hAnsi="Courier New" w:cs="Courier New"/>
+          <w:sz w:val="18"/>
+          <w:szCs w:val="18"/>
+        </w:rPr>
+        <w:t>IF attr2 == male AND attr0 == second AND attr1 == adult THEN yes: 53.9% no: 46.1%</w:t>
+      </w:r>
+    </w:p>
+    <w:p>
+      <w:pPr>
+        <w:spacing w:after="0" w:line="240" w:lineRule="auto"/>
+        <w:contextualSpacing/>
+        <w:rPr>
+          <w:rFonts w:ascii="Courier New" w:hAnsi="Courier New" w:cs="Courier New"/>
+          <w:sz w:val="18"/>
+          <w:szCs w:val="18"/>
+        </w:rPr>
+      </w:pPr>
+      <w:r>
+        <w:rPr>
+          <w:rFonts w:ascii="Courier New" w:hAnsi="Courier New" w:cs="Courier New"/>
+          <w:sz w:val="18"/>
+          <w:szCs w:val="18"/>
+        </w:rPr>
+        <w:t>IF attr2 == male AND attr0 == second AND attr1 == child THEN yes: 54.8% no: 45.2%</w:t>
+      </w:r>
+    </w:p>
+    <w:p>
+      <w:pPr>
+        <w:spacing w:after="0" w:line="240" w:lineRule="auto"/>
+        <w:contextualSpacing/>
+        <w:rPr>
+          <w:rFonts w:ascii="Courier New" w:hAnsi="Courier New" w:cs="Courier New"/>
+          <w:sz w:val="18"/>
+          <w:szCs w:val="18"/>
+        </w:rPr>
+      </w:pPr>
+      <w:r>
+        <w:rPr>
+          <w:rFonts w:ascii="Courier New" w:hAnsi="Courier New" w:cs="Courier New"/>
+          <w:sz w:val="18"/>
+          <w:szCs w:val="18"/>
+        </w:rPr>
+        <w:t>IF attr2 == male AND attr0 == crew AND attr1 == adult THEN no: 97.2% yes: 2.8%</w:t>
+      </w:r>
+    </w:p>
+    <w:p>
+      <w:pPr>
+        <w:spacing w:after="0" w:line="240" w:lineRule="auto"/>
+        <w:contextualSpacing/>
+        <w:rPr>
+          <w:rFonts w:ascii="Courier New" w:hAnsi="Courier New" w:cs="Courier New"/>
+          <w:sz w:val="18"/>
+          <w:szCs w:val="18"/>
+        </w:rPr>
+      </w:pPr>
+      <w:r>
+        <w:rPr>
+          <w:rFonts w:ascii="Courier New" w:hAnsi="Courier New" w:cs="Courier New"/>
+          <w:sz w:val="18"/>
+          <w:szCs w:val="18"/>
+        </w:rPr>
+        <w:t>IF attr2 == male AND attr0 == crew AND attr1 == child THEN no: 100.0%</w:t>
+      </w:r>
+    </w:p>
+    <w:p>
+      <w:pPr>
+        <w:spacing w:after="0" w:line="240" w:lineRule="auto"/>
+        <w:contextualSpacing/>
+        <w:rPr>
+          <w:rFonts w:ascii="Courier New" w:hAnsi="Courier New" w:cs="Courier New"/>
+          <w:sz w:val="18"/>
+          <w:szCs w:val="18"/>
+        </w:rPr>
+      </w:pPr>
+      <w:r>
+        <w:rPr>
+          <w:rFonts w:ascii="Courier New" w:hAnsi="Courier New" w:cs="Courier New"/>
+          <w:sz w:val="18"/>
+          <w:szCs w:val="18"/>
+        </w:rPr>
+        <w:t>IF attr2 == male AND attr0 == third AND attr1 == adult THEN no: 87.0% yes: 13.0%</w:t>
+      </w:r>
+    </w:p>
+    <w:p>
+      <w:pPr>
+        <w:spacing w:after="0" w:line="240" w:lineRule="auto"/>
+        <w:contextualSpacing/>
+        <w:rPr>
+          <w:rFonts w:ascii="Courier New" w:hAnsi="Courier New" w:cs="Courier New"/>
+          <w:sz w:val="18"/>
+          <w:szCs w:val="18"/>
+        </w:rPr>
+      </w:pPr>
+      <w:r>
+        <w:rPr>
+          <w:rFonts w:ascii="Courier New" w:hAnsi="Courier New" w:cs="Courier New"/>
+          <w:sz w:val="18"/>
+          <w:szCs w:val="18"/>
+        </w:rPr>
+        <w:t>IF attr2 == male AND attr0 == first AND attr1 == adult THEN no: 86.0% yes: 14.0%</w:t>
+      </w:r>
+    </w:p>
+    <w:p>
+      <w:pPr>
+        <w:spacing w:after="0" w:line="240" w:lineRule="auto"/>
+        <w:contextualSpacing/>
+        <w:rPr>
+          <w:rFonts w:ascii="Courier New" w:hAnsi="Courier New" w:cs="Courier New"/>
+          <w:sz w:val="18"/>
+          <w:szCs w:val="18"/>
+        </w:rPr>
+      </w:pPr>
+      <w:r>
+        <w:rPr>
+          <w:rFonts w:ascii="Courier New" w:hAnsi="Courier New" w:cs="Courier New"/>
+          <w:sz w:val="18"/>
+          <w:szCs w:val="18"/>
+        </w:rPr>
+        <w:t>IF attr2 == male AND attr0 == first AND attr1 == child THEN no: 100.0%</w:t>
+      </w:r>
+    </w:p>
+    <w:p>
+      <w:pPr>
+        <w:spacing w:after="0" w:line="240" w:lineRule="auto"/>
+        <w:contextualSpacing/>
+        <w:rPr>
+          <w:rFonts w:ascii="Courier New" w:hAnsi="Courier New" w:cs="Courier New"/>
+          <w:sz w:val="18"/>
+          <w:szCs w:val="18"/>
+        </w:rPr>
+      </w:pPr>
+      <w:r>
+        <w:rPr>
+          <w:rFonts w:ascii="Courier New" w:hAnsi="Courier New" w:cs="Courier New"/>
+          <w:sz w:val="18"/>
+          <w:szCs w:val="18"/>
+        </w:rPr>
+        <w:t>IF attr2 == female AND attr0 == second AND attr1 == adult THEN yes: 83.8% no: 16.2%</w:t>
+      </w:r>
+    </w:p>
+    <w:p>
+      <w:pPr>
+        <w:spacing w:after="0" w:line="240" w:lineRule="auto"/>
+        <w:contextualSpacing/>
+        <w:rPr>
+          <w:rFonts w:ascii="Courier New" w:hAnsi="Courier New" w:cs="Courier New"/>
+          <w:sz w:val="18"/>
+          <w:szCs w:val="18"/>
+        </w:rPr>
+      </w:pPr>
+      <w:r>
+        <w:rPr>
+          <w:rFonts w:ascii="Courier New" w:hAnsi="Courier New" w:cs="Courier New"/>
+          <w:sz w:val="18"/>
+          <w:szCs w:val="18"/>
+        </w:rPr>
+        <w:t>IF attr2 == female AND attr0 == second AND attr1 == child THEN yes: 72.9% no: 27.1%</w:t>
+      </w:r>
+    </w:p>
+    <w:p>
+      <w:pPr>
+        <w:spacing w:after="0" w:line="240" w:lineRule="auto"/>
+        <w:contextualSpacing/>
+        <w:rPr>
+          <w:rFonts w:ascii="Courier New" w:hAnsi="Courier New" w:cs="Courier New"/>
+          <w:sz w:val="18"/>
+          <w:szCs w:val="18"/>
+        </w:rPr>
+      </w:pPr>
+      <w:r>
+        <w:rPr>
+          <w:rFonts w:ascii="Courier New" w:hAnsi="Courier New" w:cs="Courier New"/>
+          <w:sz w:val="18"/>
+          <w:szCs w:val="18"/>
+        </w:rPr>
+        <w:t>IF attr2 == female AND attr0 == first AND attr1 == adult THEN yes: 91.7% no: 8.3%</w:t>
+      </w:r>
+    </w:p>
+    <w:p>
+      <w:pPr>
+        <w:spacing w:after="0" w:line="240" w:lineRule="auto"/>
+        <w:contextualSpacing/>
+        <w:rPr>
+          <w:rFonts w:ascii="Courier New" w:hAnsi="Courier New" w:cs="Courier New"/>
+          <w:sz w:val="18"/>
+          <w:szCs w:val="18"/>
+        </w:rPr>
+      </w:pPr>
+      <w:r>
+        <w:rPr>
+          <w:rFonts w:ascii="Courier New" w:hAnsi="Courier New" w:cs="Courier New"/>
+          <w:sz w:val="18"/>
+          <w:szCs w:val="18"/>
+        </w:rPr>
+        <w:t>IF attr2 == female AND attr0 == first AND attr1 == child THEN no: 100.0%</w:t>
+      </w:r>
+    </w:p>
+    <w:p>
+      <w:pPr>
+        <w:spacing w:after="0" w:line="240" w:lineRule="auto"/>
+        <w:contextualSpacing/>
+        <w:rPr>
+          <w:rFonts w:ascii="Courier New" w:hAnsi="Courier New" w:cs="Courier New"/>
+          <w:sz w:val="18"/>
+          <w:szCs w:val="18"/>
+        </w:rPr>
+      </w:pPr>
+      <w:r>
+        <w:rPr>
+          <w:rFonts w:ascii="Courier New" w:hAnsi="Courier New" w:cs="Courier New"/>
+          <w:sz w:val="18"/>
+          <w:szCs w:val="18"/>
+        </w:rPr>
+        <w:t>IF attr2 == female AND attr0 == third AND attr1 == adult THEN no: 22.3% yes: 77.7%</w:t>
+      </w:r>
+    </w:p>
+    <w:p>
+      <w:pPr>
+        <w:spacing w:after="0" w:line="240" w:lineRule="auto"/>
+        <w:contextualSpacing/>
+        <w:rPr>
+          <w:rFonts w:ascii="Courier New" w:hAnsi="Courier New" w:cs="Courier New"/>
+          <w:sz w:val="18"/>
+          <w:szCs w:val="18"/>
+        </w:rPr>
+      </w:pPr>
+      <w:r>
+        <w:rPr>
+          <w:rFonts w:ascii="Courier New" w:hAnsi="Courier New" w:cs="Courier New"/>
+          <w:sz w:val="18"/>
+          <w:szCs w:val="18"/>
+        </w:rPr>
+        <w:t>IF attr2 == female AND attr0 == crew AND attr1 == adult THEN yes: 67.4% no: 32.6%</w:t>
+      </w:r>
+    </w:p>
+    <w:p>
+      <w:pPr>
+        <w:spacing w:after="0" w:line="240" w:lineRule="auto"/>
+        <w:contextualSpacing/>
+        <w:rPr>
+          <w:rFonts w:ascii="Courier New" w:hAnsi="Courier New" w:cs="Courier New"/>
+          <w:sz w:val="18"/>
+          <w:szCs w:val="18"/>
+        </w:rPr>
+      </w:pPr>
+      <w:r>
+        <w:rPr>
+          <w:rFonts w:ascii="Courier New" w:hAnsi="Courier New" w:cs="Courier New"/>
+          <w:sz w:val="18"/>
+          <w:szCs w:val="18"/>
+        </w:rPr>
+        <w:t>IF attr2 == female AND attr0 == crew AND attr1 == child THEN no: 100.0%</w:t>
       </w:r>
       <w:bookmarkStart w:id="0" w:name="_GoBack"/>
       <w:bookmarkEnd w:id="0"/>
@@ -111,6 +889,178 @@
 <file path=word/numbering.xml><?xml version="1.0" encoding="utf-8"?>
 <w:numbering xmlns:wpc="http://schemas.microsoft.com/office/word/2010/wordprocessingCanvas" xmlns:cx="http://schemas.microsoft.com/office/drawing/2014/chartex" xmlns:cx1="http://schemas.microsoft.com/office/drawing/2015/9/8/chartex" xmlns:mc="http://schemas.openxmlformats.org/markup-compatibility/2006" xmlns:o="urn:schemas-microsoft-com:office:office" xmlns:r="http://schemas.openxmlformats.org/officeDocument/2006/relationships" xmlns:m="http://schemas.openxmlformats.org/officeDocument/2006/math" xmlns:v="urn:schemas-microsoft-com:vml" xmlns:wp14="http://schemas.microsoft.com/office/word/2010/wordprocessingDrawing" xmlns:wp="http://schemas.openxmlformats.org/drawingml/2006/wordprocessingDrawing" xmlns:w10="urn:schemas-microsoft-com:office:word" xmlns:w="http://schemas.openxmlformats.org/wordprocessingml/2006/main" xmlns:w14="http://schemas.microsoft.com/office/word/2010/wordml" xmlns:w15="http://schemas.microsoft.com/office/word/2012/wordml" xmlns:w16se="http://schemas.microsoft.com/office/word/2015/wordml/symex" xmlns:wpg="http://schemas.microsoft.com/office/word/2010/wordprocessingGroup" xmlns:wpi="http://schemas.microsoft.com/office/word/2010/wordprocessingInk" xmlns:wne="http://schemas.microsoft.com/office/word/2006/wordml" xmlns:wps="http://schemas.microsoft.com/office/word/2010/wordprocessingShape" mc:Ignorable="w14 w15 w16se wp14">
   <w:abstractNum w:abstractNumId="0" w15:restartNumberingAfterBreak="0">
+    <w:nsid w:val="19977D47"/>
+    <w:multiLevelType w:val="hybridMultilevel"/>
+    <w:tmpl w:val="589A81F0"/>
+    <w:lvl w:ilvl="0" w:tplc="0409000F">
+      <w:start w:val="1"/>
+      <w:numFmt w:val="decimal"/>
+      <w:lvlText w:val="%1."/>
+      <w:lvlJc w:val="left"/>
+      <w:pPr>
+        <w:ind w:left="720" w:hanging="360"/>
+      </w:pPr>
+    </w:lvl>
+    <w:lvl w:ilvl="1" w:tplc="04090019">
+      <w:start w:val="1"/>
+      <w:numFmt w:val="lowerLetter"/>
+      <w:lvlText w:val="%2."/>
+      <w:lvlJc w:val="left"/>
+      <w:pPr>
+        <w:ind w:left="1440" w:hanging="360"/>
+      </w:pPr>
+    </w:lvl>
+    <w:lvl w:ilvl="2" w:tplc="0409001B">
+      <w:start w:val="1"/>
+      <w:numFmt w:val="lowerRoman"/>
+      <w:lvlText w:val="%3."/>
+      <w:lvlJc w:val="right"/>
+      <w:pPr>
+        <w:ind w:left="2160" w:hanging="180"/>
+      </w:pPr>
+    </w:lvl>
+    <w:lvl w:ilvl="3" w:tplc="0409000F">
+      <w:start w:val="1"/>
+      <w:numFmt w:val="decimal"/>
+      <w:lvlText w:val="%4."/>
+      <w:lvlJc w:val="left"/>
+      <w:pPr>
+        <w:ind w:left="2880" w:hanging="360"/>
+      </w:pPr>
+    </w:lvl>
+    <w:lvl w:ilvl="4" w:tplc="04090019">
+      <w:start w:val="1"/>
+      <w:numFmt w:val="lowerLetter"/>
+      <w:lvlText w:val="%5."/>
+      <w:lvlJc w:val="left"/>
+      <w:pPr>
+        <w:ind w:left="3600" w:hanging="360"/>
+      </w:pPr>
+    </w:lvl>
+    <w:lvl w:ilvl="5" w:tplc="0409001B">
+      <w:start w:val="1"/>
+      <w:numFmt w:val="lowerRoman"/>
+      <w:lvlText w:val="%6."/>
+      <w:lvlJc w:val="right"/>
+      <w:pPr>
+        <w:ind w:left="4320" w:hanging="180"/>
+      </w:pPr>
+    </w:lvl>
+    <w:lvl w:ilvl="6" w:tplc="0409000F">
+      <w:start w:val="1"/>
+      <w:numFmt w:val="decimal"/>
+      <w:lvlText w:val="%7."/>
+      <w:lvlJc w:val="left"/>
+      <w:pPr>
+        <w:ind w:left="5040" w:hanging="360"/>
+      </w:pPr>
+    </w:lvl>
+    <w:lvl w:ilvl="7" w:tplc="04090019">
+      <w:start w:val="1"/>
+      <w:numFmt w:val="lowerLetter"/>
+      <w:lvlText w:val="%8."/>
+      <w:lvlJc w:val="left"/>
+      <w:pPr>
+        <w:ind w:left="5760" w:hanging="360"/>
+      </w:pPr>
+    </w:lvl>
+    <w:lvl w:ilvl="8" w:tplc="0409001B">
+      <w:start w:val="1"/>
+      <w:numFmt w:val="lowerRoman"/>
+      <w:lvlText w:val="%9."/>
+      <w:lvlJc w:val="right"/>
+      <w:pPr>
+        <w:ind w:left="6480" w:hanging="180"/>
+      </w:pPr>
+    </w:lvl>
+  </w:abstractNum>
+  <w:abstractNum w:abstractNumId="1" w15:restartNumberingAfterBreak="0">
+    <w:nsid w:val="22E021AE"/>
+    <w:multiLevelType w:val="hybridMultilevel"/>
+    <w:tmpl w:val="955426EA"/>
+    <w:lvl w:ilvl="0" w:tplc="0409000F">
+      <w:start w:val="1"/>
+      <w:numFmt w:val="decimal"/>
+      <w:lvlText w:val="%1."/>
+      <w:lvlJc w:val="left"/>
+      <w:pPr>
+        <w:ind w:left="720" w:hanging="360"/>
+      </w:pPr>
+    </w:lvl>
+    <w:lvl w:ilvl="1" w:tplc="04090019">
+      <w:start w:val="1"/>
+      <w:numFmt w:val="lowerLetter"/>
+      <w:lvlText w:val="%2."/>
+      <w:lvlJc w:val="left"/>
+      <w:pPr>
+        <w:ind w:left="1440" w:hanging="360"/>
+      </w:pPr>
+    </w:lvl>
+    <w:lvl w:ilvl="2" w:tplc="0409001B">
+      <w:start w:val="1"/>
+      <w:numFmt w:val="lowerRoman"/>
+      <w:lvlText w:val="%3."/>
+      <w:lvlJc w:val="right"/>
+      <w:pPr>
+        <w:ind w:left="2160" w:hanging="180"/>
+      </w:pPr>
+    </w:lvl>
+    <w:lvl w:ilvl="3" w:tplc="0409000F">
+      <w:start w:val="1"/>
+      <w:numFmt w:val="decimal"/>
+      <w:lvlText w:val="%4."/>
+      <w:lvlJc w:val="left"/>
+      <w:pPr>
+        <w:ind w:left="2880" w:hanging="360"/>
+      </w:pPr>
+    </w:lvl>
+    <w:lvl w:ilvl="4" w:tplc="04090019">
+      <w:start w:val="1"/>
+      <w:numFmt w:val="lowerLetter"/>
+      <w:lvlText w:val="%5."/>
+      <w:lvlJc w:val="left"/>
+      <w:pPr>
+        <w:ind w:left="3600" w:hanging="360"/>
+      </w:pPr>
+    </w:lvl>
+    <w:lvl w:ilvl="5" w:tplc="0409001B">
+      <w:start w:val="1"/>
+      <w:numFmt w:val="lowerRoman"/>
+      <w:lvlText w:val="%6."/>
+      <w:lvlJc w:val="right"/>
+      <w:pPr>
+        <w:ind w:left="4320" w:hanging="180"/>
+      </w:pPr>
+    </w:lvl>
+    <w:lvl w:ilvl="6" w:tplc="0409000F">
+      <w:start w:val="1"/>
+      <w:numFmt w:val="decimal"/>
+      <w:lvlText w:val="%7."/>
+      <w:lvlJc w:val="left"/>
+      <w:pPr>
+        <w:ind w:left="5040" w:hanging="360"/>
+      </w:pPr>
+    </w:lvl>
+    <w:lvl w:ilvl="7" w:tplc="04090019">
+      <w:start w:val="1"/>
+      <w:numFmt w:val="lowerLetter"/>
+      <w:lvlText w:val="%8."/>
+      <w:lvlJc w:val="left"/>
+      <w:pPr>
+        <w:ind w:left="5760" w:hanging="360"/>
+      </w:pPr>
+    </w:lvl>
+    <w:lvl w:ilvl="8" w:tplc="0409001B">
+      <w:start w:val="1"/>
+      <w:numFmt w:val="lowerRoman"/>
+      <w:lvlText w:val="%9."/>
+      <w:lvlJc w:val="right"/>
+      <w:pPr>
+        <w:ind w:left="6480" w:hanging="180"/>
+      </w:pPr>
+    </w:lvl>
+  </w:abstractNum>
+  <w:abstractNum w:abstractNumId="2" w15:restartNumberingAfterBreak="0">
     <w:nsid w:val="61C91ED0"/>
     <w:multiLevelType w:val="hybridMultilevel"/>
     <w:tmpl w:val="644C55BA"/>
@@ -200,7 +1150,67 @@
     </w:lvl>
   </w:abstractNum>
   <w:num w:numId="1">
+    <w:abstractNumId w:val="2"/>
+  </w:num>
+  <w:num w:numId="2">
     <w:abstractNumId w:val="0"/>
+    <w:lvlOverride w:ilvl="0">
+      <w:startOverride w:val="1"/>
+    </w:lvlOverride>
+    <w:lvlOverride w:ilvl="1">
+      <w:startOverride w:val="1"/>
+    </w:lvlOverride>
+    <w:lvlOverride w:ilvl="2">
+      <w:startOverride w:val="1"/>
+    </w:lvlOverride>
+    <w:lvlOverride w:ilvl="3">
+      <w:startOverride w:val="1"/>
+    </w:lvlOverride>
+    <w:lvlOverride w:ilvl="4">
+      <w:startOverride w:val="1"/>
+    </w:lvlOverride>
+    <w:lvlOverride w:ilvl="5">
+      <w:startOverride w:val="1"/>
+    </w:lvlOverride>
+    <w:lvlOverride w:ilvl="6">
+      <w:startOverride w:val="1"/>
+    </w:lvlOverride>
+    <w:lvlOverride w:ilvl="7">
+      <w:startOverride w:val="1"/>
+    </w:lvlOverride>
+    <w:lvlOverride w:ilvl="8">
+      <w:startOverride w:val="1"/>
+    </w:lvlOverride>
+  </w:num>
+  <w:num w:numId="3">
+    <w:abstractNumId w:val="1"/>
+    <w:lvlOverride w:ilvl="0">
+      <w:startOverride w:val="1"/>
+    </w:lvlOverride>
+    <w:lvlOverride w:ilvl="1">
+      <w:startOverride w:val="1"/>
+    </w:lvlOverride>
+    <w:lvlOverride w:ilvl="2">
+      <w:startOverride w:val="1"/>
+    </w:lvlOverride>
+    <w:lvlOverride w:ilvl="3">
+      <w:startOverride w:val="1"/>
+    </w:lvlOverride>
+    <w:lvlOverride w:ilvl="4">
+      <w:startOverride w:val="1"/>
+    </w:lvlOverride>
+    <w:lvlOverride w:ilvl="5">
+      <w:startOverride w:val="1"/>
+    </w:lvlOverride>
+    <w:lvlOverride w:ilvl="6">
+      <w:startOverride w:val="1"/>
+    </w:lvlOverride>
+    <w:lvlOverride w:ilvl="7">
+      <w:startOverride w:val="1"/>
+    </w:lvlOverride>
+    <w:lvlOverride w:ilvl="8">
+      <w:startOverride w:val="1"/>
+    </w:lvlOverride>
   </w:num>
 </w:numbering>
 </file>
@@ -681,6 +1691,15 @@
       <w:contextualSpacing/>
     </w:pPr>
   </w:style>
+  <w:style w:type="paragraph" w:styleId="NoSpacing">
+    <w:name w:val="No Spacing"/>
+    <w:uiPriority w:val="1"/>
+    <w:qFormat/>
+    <w:rsid w:val="006D10FA"/>
+    <w:pPr>
+      <w:spacing w:after="0" w:line="240" w:lineRule="auto"/>
+    </w:pPr>
+  </w:style>
 </w:styles>
 </file>
 

</xml_diff>

<commit_message>
Graphics daily and graphics assignment 8 start.
</commit_message>
<xml_diff>
--- a/DataMining/hw5/Log.docx
+++ b/DataMining/hw5/Log.docx
@@ -536,263 +536,1590 @@
           <w:szCs w:val="18"/>
         </w:rPr>
       </w:pPr>
-      <w:r>
-        <w:rPr>
-          <w:rFonts w:ascii="Courier New" w:hAnsi="Courier New" w:cs="Courier New"/>
-          <w:sz w:val="18"/>
-          <w:szCs w:val="18"/>
-        </w:rPr>
-        <w:t>IF attr2 == male AND attr0 == second AND attr1 == adult THEN yes: 53.9% no: 46.1%</w:t>
-      </w:r>
-    </w:p>
-    <w:p>
-      <w:pPr>
-        <w:spacing w:after="0" w:line="240" w:lineRule="auto"/>
-        <w:contextualSpacing/>
-        <w:rPr>
-          <w:rFonts w:ascii="Courier New" w:hAnsi="Courier New" w:cs="Courier New"/>
-          <w:sz w:val="18"/>
-          <w:szCs w:val="18"/>
-        </w:rPr>
-      </w:pPr>
-      <w:r>
-        <w:rPr>
-          <w:rFonts w:ascii="Courier New" w:hAnsi="Courier New" w:cs="Courier New"/>
-          <w:sz w:val="18"/>
-          <w:szCs w:val="18"/>
-        </w:rPr>
-        <w:t>IF attr2 == male AND attr0 == second AND attr1 == child THEN yes: 54.8% no: 45.2%</w:t>
-      </w:r>
-    </w:p>
-    <w:p>
-      <w:pPr>
-        <w:spacing w:after="0" w:line="240" w:lineRule="auto"/>
-        <w:contextualSpacing/>
-        <w:rPr>
-          <w:rFonts w:ascii="Courier New" w:hAnsi="Courier New" w:cs="Courier New"/>
-          <w:sz w:val="18"/>
-          <w:szCs w:val="18"/>
-        </w:rPr>
-      </w:pPr>
-      <w:r>
-        <w:rPr>
-          <w:rFonts w:ascii="Courier New" w:hAnsi="Courier New" w:cs="Courier New"/>
-          <w:sz w:val="18"/>
-          <w:szCs w:val="18"/>
-        </w:rPr>
-        <w:t>IF attr2 == male AND attr0 == crew AND attr1 == adult THEN no: 97.2% yes: 2.8%</w:t>
-      </w:r>
-    </w:p>
-    <w:p>
-      <w:pPr>
-        <w:spacing w:after="0" w:line="240" w:lineRule="auto"/>
-        <w:contextualSpacing/>
-        <w:rPr>
-          <w:rFonts w:ascii="Courier New" w:hAnsi="Courier New" w:cs="Courier New"/>
-          <w:sz w:val="18"/>
-          <w:szCs w:val="18"/>
-        </w:rPr>
-      </w:pPr>
-      <w:r>
-        <w:rPr>
-          <w:rFonts w:ascii="Courier New" w:hAnsi="Courier New" w:cs="Courier New"/>
-          <w:sz w:val="18"/>
-          <w:szCs w:val="18"/>
-        </w:rPr>
-        <w:t>IF attr2 == male AND attr0 == crew AND attr1 == child THEN no: 100.0%</w:t>
-      </w:r>
-    </w:p>
-    <w:p>
-      <w:pPr>
-        <w:spacing w:after="0" w:line="240" w:lineRule="auto"/>
-        <w:contextualSpacing/>
-        <w:rPr>
-          <w:rFonts w:ascii="Courier New" w:hAnsi="Courier New" w:cs="Courier New"/>
-          <w:sz w:val="18"/>
-          <w:szCs w:val="18"/>
-        </w:rPr>
-      </w:pPr>
-      <w:r>
-        <w:rPr>
-          <w:rFonts w:ascii="Courier New" w:hAnsi="Courier New" w:cs="Courier New"/>
-          <w:sz w:val="18"/>
-          <w:szCs w:val="18"/>
-        </w:rPr>
-        <w:t>IF attr2 == male AND attr0 == third AND attr1 == adult THEN no: 87.0% yes: 13.0%</w:t>
-      </w:r>
-    </w:p>
-    <w:p>
-      <w:pPr>
-        <w:spacing w:after="0" w:line="240" w:lineRule="auto"/>
-        <w:contextualSpacing/>
-        <w:rPr>
-          <w:rFonts w:ascii="Courier New" w:hAnsi="Courier New" w:cs="Courier New"/>
-          <w:sz w:val="18"/>
-          <w:szCs w:val="18"/>
-        </w:rPr>
-      </w:pPr>
-      <w:r>
-        <w:rPr>
-          <w:rFonts w:ascii="Courier New" w:hAnsi="Courier New" w:cs="Courier New"/>
-          <w:sz w:val="18"/>
-          <w:szCs w:val="18"/>
-        </w:rPr>
-        <w:t>IF attr2 == male AND attr0 == first AND attr1 == adult THEN no: 86.0% yes: 14.0%</w:t>
-      </w:r>
-    </w:p>
-    <w:p>
-      <w:pPr>
-        <w:spacing w:after="0" w:line="240" w:lineRule="auto"/>
-        <w:contextualSpacing/>
-        <w:rPr>
-          <w:rFonts w:ascii="Courier New" w:hAnsi="Courier New" w:cs="Courier New"/>
-          <w:sz w:val="18"/>
-          <w:szCs w:val="18"/>
-        </w:rPr>
-      </w:pPr>
-      <w:r>
-        <w:rPr>
-          <w:rFonts w:ascii="Courier New" w:hAnsi="Courier New" w:cs="Courier New"/>
-          <w:sz w:val="18"/>
-          <w:szCs w:val="18"/>
-        </w:rPr>
-        <w:t>IF attr2 == male AND attr0 == first AND attr1 == child THEN no: 100.0%</w:t>
-      </w:r>
-    </w:p>
-    <w:p>
-      <w:pPr>
-        <w:spacing w:after="0" w:line="240" w:lineRule="auto"/>
-        <w:contextualSpacing/>
-        <w:rPr>
-          <w:rFonts w:ascii="Courier New" w:hAnsi="Courier New" w:cs="Courier New"/>
-          <w:sz w:val="18"/>
-          <w:szCs w:val="18"/>
-        </w:rPr>
-      </w:pPr>
-      <w:r>
-        <w:rPr>
-          <w:rFonts w:ascii="Courier New" w:hAnsi="Courier New" w:cs="Courier New"/>
-          <w:sz w:val="18"/>
-          <w:szCs w:val="18"/>
-        </w:rPr>
-        <w:t>IF attr2 == female AND attr0 == second AND attr1 == adult THEN yes: 83.8% no: 16.2%</w:t>
-      </w:r>
-    </w:p>
-    <w:p>
-      <w:pPr>
-        <w:spacing w:after="0" w:line="240" w:lineRule="auto"/>
-        <w:contextualSpacing/>
-        <w:rPr>
-          <w:rFonts w:ascii="Courier New" w:hAnsi="Courier New" w:cs="Courier New"/>
-          <w:sz w:val="18"/>
-          <w:szCs w:val="18"/>
-        </w:rPr>
-      </w:pPr>
-      <w:r>
-        <w:rPr>
-          <w:rFonts w:ascii="Courier New" w:hAnsi="Courier New" w:cs="Courier New"/>
-          <w:sz w:val="18"/>
-          <w:szCs w:val="18"/>
-        </w:rPr>
-        <w:t>IF attr2 == female AND attr0 == second AND attr1 == child THEN yes: 72.9% no: 27.1%</w:t>
-      </w:r>
-    </w:p>
-    <w:p>
-      <w:pPr>
-        <w:spacing w:after="0" w:line="240" w:lineRule="auto"/>
-        <w:contextualSpacing/>
-        <w:rPr>
-          <w:rFonts w:ascii="Courier New" w:hAnsi="Courier New" w:cs="Courier New"/>
-          <w:sz w:val="18"/>
-          <w:szCs w:val="18"/>
-        </w:rPr>
-      </w:pPr>
-      <w:r>
-        <w:rPr>
-          <w:rFonts w:ascii="Courier New" w:hAnsi="Courier New" w:cs="Courier New"/>
-          <w:sz w:val="18"/>
-          <w:szCs w:val="18"/>
-        </w:rPr>
-        <w:t>IF attr2 == female AND attr0 == first AND attr1 == adult THEN yes: 91.7% no: 8.3%</w:t>
-      </w:r>
-    </w:p>
-    <w:p>
-      <w:pPr>
-        <w:spacing w:after="0" w:line="240" w:lineRule="auto"/>
-        <w:contextualSpacing/>
-        <w:rPr>
-          <w:rFonts w:ascii="Courier New" w:hAnsi="Courier New" w:cs="Courier New"/>
-          <w:sz w:val="18"/>
-          <w:szCs w:val="18"/>
-        </w:rPr>
-      </w:pPr>
-      <w:r>
-        <w:rPr>
-          <w:rFonts w:ascii="Courier New" w:hAnsi="Courier New" w:cs="Courier New"/>
-          <w:sz w:val="18"/>
-          <w:szCs w:val="18"/>
-        </w:rPr>
-        <w:t>IF attr2 == female AND attr0 == first AND attr1 == child THEN no: 100.0%</w:t>
-      </w:r>
-    </w:p>
-    <w:p>
-      <w:pPr>
-        <w:spacing w:after="0" w:line="240" w:lineRule="auto"/>
-        <w:contextualSpacing/>
-        <w:rPr>
-          <w:rFonts w:ascii="Courier New" w:hAnsi="Courier New" w:cs="Courier New"/>
-          <w:sz w:val="18"/>
-          <w:szCs w:val="18"/>
-        </w:rPr>
-      </w:pPr>
-      <w:r>
-        <w:rPr>
-          <w:rFonts w:ascii="Courier New" w:hAnsi="Courier New" w:cs="Courier New"/>
-          <w:sz w:val="18"/>
-          <w:szCs w:val="18"/>
-        </w:rPr>
-        <w:t>IF attr2 == female AND attr0 == third AND attr1 == adult THEN no: 22.3% yes: 77.7%</w:t>
-      </w:r>
-    </w:p>
-    <w:p>
-      <w:pPr>
-        <w:spacing w:after="0" w:line="240" w:lineRule="auto"/>
-        <w:contextualSpacing/>
-        <w:rPr>
-          <w:rFonts w:ascii="Courier New" w:hAnsi="Courier New" w:cs="Courier New"/>
-          <w:sz w:val="18"/>
-          <w:szCs w:val="18"/>
-        </w:rPr>
-      </w:pPr>
-      <w:r>
-        <w:rPr>
-          <w:rFonts w:ascii="Courier New" w:hAnsi="Courier New" w:cs="Courier New"/>
-          <w:sz w:val="18"/>
-          <w:szCs w:val="18"/>
-        </w:rPr>
-        <w:t>IF attr2 == female AND attr0 == crew AND attr1 == adult THEN yes: 67.4% no: 32.6%</w:t>
-      </w:r>
-    </w:p>
-    <w:p>
-      <w:pPr>
-        <w:spacing w:after="0" w:line="240" w:lineRule="auto"/>
-        <w:contextualSpacing/>
-        <w:rPr>
-          <w:rFonts w:ascii="Courier New" w:hAnsi="Courier New" w:cs="Courier New"/>
-          <w:sz w:val="18"/>
-          <w:szCs w:val="18"/>
-        </w:rPr>
-      </w:pPr>
-      <w:r>
-        <w:rPr>
-          <w:rFonts w:ascii="Courier New" w:hAnsi="Courier New" w:cs="Courier New"/>
-          <w:sz w:val="18"/>
-          <w:szCs w:val="18"/>
-        </w:rPr>
-        <w:t>IF attr2 == female AND attr0 == crew AND attr1 == child THEN no: 100.0%</w:t>
-      </w:r>
       <w:bookmarkStart w:id="0" w:name="_GoBack"/>
       <w:bookmarkEnd w:id="0"/>
+      <w:r>
+        <w:rPr>
+          <w:rFonts w:ascii="Courier New" w:hAnsi="Courier New" w:cs="Courier New"/>
+          <w:sz w:val="18"/>
+          <w:szCs w:val="18"/>
+        </w:rPr>
+        <w:t>IF attr2 == male AND attr0 == second AND attr1 == adult THEN yes: 53.9% no: 46.1%</w:t>
+      </w:r>
+    </w:p>
+    <w:p>
+      <w:pPr>
+        <w:spacing w:after="0" w:line="240" w:lineRule="auto"/>
+        <w:contextualSpacing/>
+        <w:rPr>
+          <w:rFonts w:ascii="Courier New" w:hAnsi="Courier New" w:cs="Courier New"/>
+          <w:sz w:val="18"/>
+          <w:szCs w:val="18"/>
+        </w:rPr>
+      </w:pPr>
+      <w:r>
+        <w:rPr>
+          <w:rFonts w:ascii="Courier New" w:hAnsi="Courier New" w:cs="Courier New"/>
+          <w:sz w:val="18"/>
+          <w:szCs w:val="18"/>
+        </w:rPr>
+        <w:t>IF attr2 == male AND attr0 == second AND attr1 == child THEN yes: 54.8% no: 45.2%</w:t>
+      </w:r>
+    </w:p>
+    <w:p>
+      <w:pPr>
+        <w:spacing w:after="0" w:line="240" w:lineRule="auto"/>
+        <w:contextualSpacing/>
+        <w:rPr>
+          <w:rFonts w:ascii="Courier New" w:hAnsi="Courier New" w:cs="Courier New"/>
+          <w:sz w:val="18"/>
+          <w:szCs w:val="18"/>
+        </w:rPr>
+      </w:pPr>
+      <w:r>
+        <w:rPr>
+          <w:rFonts w:ascii="Courier New" w:hAnsi="Courier New" w:cs="Courier New"/>
+          <w:sz w:val="18"/>
+          <w:szCs w:val="18"/>
+        </w:rPr>
+        <w:t>IF attr2 == male AND attr0 == crew AND attr1 == adult THEN no: 97.2% yes: 2.8%</w:t>
+      </w:r>
+    </w:p>
+    <w:p>
+      <w:pPr>
+        <w:spacing w:after="0" w:line="240" w:lineRule="auto"/>
+        <w:contextualSpacing/>
+        <w:rPr>
+          <w:rFonts w:ascii="Courier New" w:hAnsi="Courier New" w:cs="Courier New"/>
+          <w:sz w:val="18"/>
+          <w:szCs w:val="18"/>
+        </w:rPr>
+      </w:pPr>
+      <w:r>
+        <w:rPr>
+          <w:rFonts w:ascii="Courier New" w:hAnsi="Courier New" w:cs="Courier New"/>
+          <w:sz w:val="18"/>
+          <w:szCs w:val="18"/>
+        </w:rPr>
+        <w:t>IF attr2 == male AND attr0 == crew AND attr1 == child THEN no: 100.0%</w:t>
+      </w:r>
+    </w:p>
+    <w:p>
+      <w:pPr>
+        <w:spacing w:after="0" w:line="240" w:lineRule="auto"/>
+        <w:contextualSpacing/>
+        <w:rPr>
+          <w:rFonts w:ascii="Courier New" w:hAnsi="Courier New" w:cs="Courier New"/>
+          <w:sz w:val="18"/>
+          <w:szCs w:val="18"/>
+        </w:rPr>
+      </w:pPr>
+      <w:r>
+        <w:rPr>
+          <w:rFonts w:ascii="Courier New" w:hAnsi="Courier New" w:cs="Courier New"/>
+          <w:sz w:val="18"/>
+          <w:szCs w:val="18"/>
+        </w:rPr>
+        <w:t>IF attr2 == male AND attr0 == third AND attr1 == adult THEN no: 87.0% yes: 13.0%</w:t>
+      </w:r>
+    </w:p>
+    <w:p>
+      <w:pPr>
+        <w:spacing w:after="0" w:line="240" w:lineRule="auto"/>
+        <w:contextualSpacing/>
+        <w:rPr>
+          <w:rFonts w:ascii="Courier New" w:hAnsi="Courier New" w:cs="Courier New"/>
+          <w:sz w:val="18"/>
+          <w:szCs w:val="18"/>
+        </w:rPr>
+      </w:pPr>
+      <w:r>
+        <w:rPr>
+          <w:rFonts w:ascii="Courier New" w:hAnsi="Courier New" w:cs="Courier New"/>
+          <w:sz w:val="18"/>
+          <w:szCs w:val="18"/>
+        </w:rPr>
+        <w:t>IF attr2 == male AND attr0 == first AND attr1 == adult THEN no: 86.0% yes: 14.0%</w:t>
+      </w:r>
+    </w:p>
+    <w:p>
+      <w:pPr>
+        <w:spacing w:after="0" w:line="240" w:lineRule="auto"/>
+        <w:contextualSpacing/>
+        <w:rPr>
+          <w:rFonts w:ascii="Courier New" w:hAnsi="Courier New" w:cs="Courier New"/>
+          <w:sz w:val="18"/>
+          <w:szCs w:val="18"/>
+        </w:rPr>
+      </w:pPr>
+      <w:r>
+        <w:rPr>
+          <w:rFonts w:ascii="Courier New" w:hAnsi="Courier New" w:cs="Courier New"/>
+          <w:sz w:val="18"/>
+          <w:szCs w:val="18"/>
+        </w:rPr>
+        <w:t>IF attr2 == male AND attr0 == first AND attr1 == child THEN no: 100.0%</w:t>
+      </w:r>
+    </w:p>
+    <w:p>
+      <w:pPr>
+        <w:spacing w:after="0" w:line="240" w:lineRule="auto"/>
+        <w:contextualSpacing/>
+        <w:rPr>
+          <w:rFonts w:ascii="Courier New" w:hAnsi="Courier New" w:cs="Courier New"/>
+          <w:sz w:val="18"/>
+          <w:szCs w:val="18"/>
+        </w:rPr>
+      </w:pPr>
+      <w:r>
+        <w:rPr>
+          <w:rFonts w:ascii="Courier New" w:hAnsi="Courier New" w:cs="Courier New"/>
+          <w:sz w:val="18"/>
+          <w:szCs w:val="18"/>
+        </w:rPr>
+        <w:t>IF attr2 == female AND attr0 == second AND attr1 == adult THEN yes: 83.8% no: 16.2%</w:t>
+      </w:r>
+    </w:p>
+    <w:p>
+      <w:pPr>
+        <w:spacing w:after="0" w:line="240" w:lineRule="auto"/>
+        <w:contextualSpacing/>
+        <w:rPr>
+          <w:rFonts w:ascii="Courier New" w:hAnsi="Courier New" w:cs="Courier New"/>
+          <w:sz w:val="18"/>
+          <w:szCs w:val="18"/>
+        </w:rPr>
+      </w:pPr>
+      <w:r>
+        <w:rPr>
+          <w:rFonts w:ascii="Courier New" w:hAnsi="Courier New" w:cs="Courier New"/>
+          <w:sz w:val="18"/>
+          <w:szCs w:val="18"/>
+        </w:rPr>
+        <w:t>IF attr2 == female AND attr0 == second AND attr1 == child THEN yes: 72.9% no: 27.1%</w:t>
+      </w:r>
+    </w:p>
+    <w:p>
+      <w:pPr>
+        <w:spacing w:after="0" w:line="240" w:lineRule="auto"/>
+        <w:contextualSpacing/>
+        <w:rPr>
+          <w:rFonts w:ascii="Courier New" w:hAnsi="Courier New" w:cs="Courier New"/>
+          <w:sz w:val="18"/>
+          <w:szCs w:val="18"/>
+        </w:rPr>
+      </w:pPr>
+      <w:r>
+        <w:rPr>
+          <w:rFonts w:ascii="Courier New" w:hAnsi="Courier New" w:cs="Courier New"/>
+          <w:sz w:val="18"/>
+          <w:szCs w:val="18"/>
+        </w:rPr>
+        <w:t>IF attr2 == female AND attr0 == first AND attr1 == adult THEN yes: 91.7% no: 8.3%</w:t>
+      </w:r>
+    </w:p>
+    <w:p>
+      <w:pPr>
+        <w:spacing w:after="0" w:line="240" w:lineRule="auto"/>
+        <w:contextualSpacing/>
+        <w:rPr>
+          <w:rFonts w:ascii="Courier New" w:hAnsi="Courier New" w:cs="Courier New"/>
+          <w:sz w:val="18"/>
+          <w:szCs w:val="18"/>
+        </w:rPr>
+      </w:pPr>
+      <w:r>
+        <w:rPr>
+          <w:rFonts w:ascii="Courier New" w:hAnsi="Courier New" w:cs="Courier New"/>
+          <w:sz w:val="18"/>
+          <w:szCs w:val="18"/>
+        </w:rPr>
+        <w:t>IF attr2 == female AND attr0 == first AND attr1 == child THEN no: 100.0%</w:t>
+      </w:r>
+    </w:p>
+    <w:p>
+      <w:pPr>
+        <w:spacing w:after="0" w:line="240" w:lineRule="auto"/>
+        <w:contextualSpacing/>
+        <w:rPr>
+          <w:rFonts w:ascii="Courier New" w:hAnsi="Courier New" w:cs="Courier New"/>
+          <w:sz w:val="18"/>
+          <w:szCs w:val="18"/>
+        </w:rPr>
+      </w:pPr>
+      <w:r>
+        <w:rPr>
+          <w:rFonts w:ascii="Courier New" w:hAnsi="Courier New" w:cs="Courier New"/>
+          <w:sz w:val="18"/>
+          <w:szCs w:val="18"/>
+        </w:rPr>
+        <w:t>IF attr2 == female AND attr0 == third AND attr1 == adult THEN no: 22.3% yes: 77.7%</w:t>
+      </w:r>
+    </w:p>
+    <w:p>
+      <w:pPr>
+        <w:spacing w:after="0" w:line="240" w:lineRule="auto"/>
+        <w:contextualSpacing/>
+        <w:rPr>
+          <w:rFonts w:ascii="Courier New" w:hAnsi="Courier New" w:cs="Courier New"/>
+          <w:sz w:val="18"/>
+          <w:szCs w:val="18"/>
+        </w:rPr>
+      </w:pPr>
+      <w:r>
+        <w:rPr>
+          <w:rFonts w:ascii="Courier New" w:hAnsi="Courier New" w:cs="Courier New"/>
+          <w:sz w:val="18"/>
+          <w:szCs w:val="18"/>
+        </w:rPr>
+        <w:t>IF attr2 == female AND attr0 == crew AND attr1 == adult THEN yes: 67.4% no: 32.6%</w:t>
+      </w:r>
+    </w:p>
+    <w:p>
+      <w:pPr>
+        <w:spacing w:after="0" w:line="240" w:lineRule="auto"/>
+        <w:contextualSpacing/>
+        <w:rPr>
+          <w:rFonts w:ascii="Courier New" w:hAnsi="Courier New" w:cs="Courier New"/>
+          <w:sz w:val="18"/>
+          <w:szCs w:val="18"/>
+        </w:rPr>
+      </w:pPr>
+      <w:r>
+        <w:rPr>
+          <w:rFonts w:ascii="Courier New" w:hAnsi="Courier New" w:cs="Courier New"/>
+          <w:sz w:val="18"/>
+          <w:szCs w:val="18"/>
+        </w:rPr>
+        <w:t>IF attr2 == female AND attr0 == crew AND attr1 == child THEN no: 100.0%</w:t>
+      </w:r>
+    </w:p>
+    <w:p>
+      <w:pPr>
+        <w:spacing w:after="0" w:line="240" w:lineRule="auto"/>
+        <w:contextualSpacing/>
+        <w:rPr>
+          <w:rFonts w:ascii="Courier New" w:hAnsi="Courier New" w:cs="Courier New"/>
+          <w:sz w:val="18"/>
+          <w:szCs w:val="18"/>
+        </w:rPr>
+      </w:pPr>
+    </w:p>
+    <w:p>
+      <w:pPr>
+        <w:spacing w:after="0" w:line="240" w:lineRule="auto"/>
+        <w:contextualSpacing/>
+        <w:rPr>
+          <w:rFonts w:ascii="Courier New" w:hAnsi="Courier New" w:cs="Courier New"/>
+          <w:sz w:val="18"/>
+          <w:szCs w:val="18"/>
+        </w:rPr>
+      </w:pPr>
+    </w:p>
+    <w:p>
+      <w:pPr>
+        <w:spacing w:after="0" w:line="240" w:lineRule="auto"/>
+        <w:contextualSpacing/>
+        <w:rPr>
+          <w:rFonts w:ascii="Courier New" w:hAnsi="Courier New" w:cs="Courier New"/>
+          <w:sz w:val="18"/>
+          <w:szCs w:val="18"/>
+        </w:rPr>
+      </w:pPr>
+    </w:p>
+    <w:p>
+      <w:pPr>
+        <w:spacing w:after="0" w:line="240" w:lineRule="auto"/>
+        <w:contextualSpacing/>
+        <w:rPr>
+          <w:rFonts w:ascii="Courier New" w:hAnsi="Courier New" w:cs="Courier New"/>
+          <w:sz w:val="18"/>
+          <w:szCs w:val="18"/>
+        </w:rPr>
+      </w:pPr>
+      <w:r>
+        <w:rPr>
+          <w:rFonts w:ascii="Courier New" w:hAnsi="Courier New" w:cs="Courier New"/>
+          <w:sz w:val="18"/>
+          <w:szCs w:val="18"/>
+        </w:rPr>
+        <w:lastRenderedPageBreak/>
+        <w:t>IF attr4 == 1 AND attr6 == 77 AND attr1 == 4 THEN 8: 33.3% 7: 66.7%</w:t>
+      </w:r>
+    </w:p>
+    <w:p>
+      <w:pPr>
+        <w:spacing w:after="0" w:line="240" w:lineRule="auto"/>
+        <w:contextualSpacing/>
+        <w:rPr>
+          <w:rFonts w:ascii="Courier New" w:hAnsi="Courier New" w:cs="Courier New"/>
+          <w:sz w:val="18"/>
+          <w:szCs w:val="18"/>
+        </w:rPr>
+      </w:pPr>
+      <w:r>
+        <w:rPr>
+          <w:rFonts w:ascii="Courier New" w:hAnsi="Courier New" w:cs="Courier New"/>
+          <w:sz w:val="18"/>
+          <w:szCs w:val="18"/>
+        </w:rPr>
+        <w:t>IF attr4 == 1 AND attr6 == 76 AND attr1 == 4 THEN 7: 66.7% 8: 33.3%</w:t>
+      </w:r>
+    </w:p>
+    <w:p>
+      <w:pPr>
+        <w:spacing w:after="0" w:line="240" w:lineRule="auto"/>
+        <w:contextualSpacing/>
+        <w:rPr>
+          <w:rFonts w:ascii="Courier New" w:hAnsi="Courier New" w:cs="Courier New"/>
+          <w:sz w:val="18"/>
+          <w:szCs w:val="18"/>
+        </w:rPr>
+      </w:pPr>
+      <w:r>
+        <w:rPr>
+          <w:rFonts w:ascii="Courier New" w:hAnsi="Courier New" w:cs="Courier New"/>
+          <w:sz w:val="18"/>
+          <w:szCs w:val="18"/>
+        </w:rPr>
+        <w:t>IF attr4 == 1 AND attr6 == 75 AND attr1 == 4 THEN 7: 50.0% 8: 50.0%</w:t>
+      </w:r>
+    </w:p>
+    <w:p>
+      <w:pPr>
+        <w:spacing w:after="0" w:line="240" w:lineRule="auto"/>
+        <w:contextualSpacing/>
+        <w:rPr>
+          <w:rFonts w:ascii="Courier New" w:hAnsi="Courier New" w:cs="Courier New"/>
+          <w:sz w:val="18"/>
+          <w:szCs w:val="18"/>
+        </w:rPr>
+      </w:pPr>
+      <w:r>
+        <w:rPr>
+          <w:rFonts w:ascii="Courier New" w:hAnsi="Courier New" w:cs="Courier New"/>
+          <w:sz w:val="18"/>
+          <w:szCs w:val="18"/>
+        </w:rPr>
+        <w:t>IF attr4 == 1 AND attr6 == 74 AND attr1 == 4 THEN 8: 33.3% 6: 33.3% 7: 33.3%</w:t>
+      </w:r>
+    </w:p>
+    <w:p>
+      <w:pPr>
+        <w:spacing w:after="0" w:line="240" w:lineRule="auto"/>
+        <w:contextualSpacing/>
+        <w:rPr>
+          <w:rFonts w:ascii="Courier New" w:hAnsi="Courier New" w:cs="Courier New"/>
+          <w:sz w:val="18"/>
+          <w:szCs w:val="18"/>
+        </w:rPr>
+      </w:pPr>
+      <w:r>
+        <w:rPr>
+          <w:rFonts w:ascii="Courier New" w:hAnsi="Courier New" w:cs="Courier New"/>
+          <w:sz w:val="18"/>
+          <w:szCs w:val="18"/>
+        </w:rPr>
+        <w:t>IF attr4 == 1 AND attr6 == 73 AND attr1 == 4 THEN 6: 50.0% 7: 50.0%</w:t>
+      </w:r>
+    </w:p>
+    <w:p>
+      <w:pPr>
+        <w:spacing w:after="0" w:line="240" w:lineRule="auto"/>
+        <w:contextualSpacing/>
+        <w:rPr>
+          <w:rFonts w:ascii="Courier New" w:hAnsi="Courier New" w:cs="Courier New"/>
+          <w:sz w:val="18"/>
+          <w:szCs w:val="18"/>
+        </w:rPr>
+      </w:pPr>
+      <w:r>
+        <w:rPr>
+          <w:rFonts w:ascii="Courier New" w:hAnsi="Courier New" w:cs="Courier New"/>
+          <w:sz w:val="18"/>
+          <w:szCs w:val="18"/>
+        </w:rPr>
+        <w:t>IF attr4 == 1 AND attr6 == 71 AND attr1 == 4 THEN 7: 50.0% 6: 50.0%</w:t>
+      </w:r>
+    </w:p>
+    <w:p>
+      <w:pPr>
+        <w:spacing w:after="0" w:line="240" w:lineRule="auto"/>
+        <w:contextualSpacing/>
+        <w:rPr>
+          <w:rFonts w:ascii="Courier New" w:hAnsi="Courier New" w:cs="Courier New"/>
+          <w:sz w:val="18"/>
+          <w:szCs w:val="18"/>
+        </w:rPr>
+      </w:pPr>
+      <w:r>
+        <w:rPr>
+          <w:rFonts w:ascii="Courier New" w:hAnsi="Courier New" w:cs="Courier New"/>
+          <w:sz w:val="18"/>
+          <w:szCs w:val="18"/>
+        </w:rPr>
+        <w:t>IF attr4 == 1 AND attr6 == 79 THEN 8: 100.0%</w:t>
+      </w:r>
+    </w:p>
+    <w:p>
+      <w:pPr>
+        <w:spacing w:after="0" w:line="240" w:lineRule="auto"/>
+        <w:contextualSpacing/>
+        <w:rPr>
+          <w:rFonts w:ascii="Courier New" w:hAnsi="Courier New" w:cs="Courier New"/>
+          <w:sz w:val="18"/>
+          <w:szCs w:val="18"/>
+        </w:rPr>
+      </w:pPr>
+      <w:r>
+        <w:rPr>
+          <w:rFonts w:ascii="Courier New" w:hAnsi="Courier New" w:cs="Courier New"/>
+          <w:sz w:val="18"/>
+          <w:szCs w:val="18"/>
+        </w:rPr>
+        <w:t>IF attr4 == 1 AND attr6 == 78 AND attr1 == 4 THEN 9: 25.0% 8: 75.0%</w:t>
+      </w:r>
+    </w:p>
+    <w:p>
+      <w:pPr>
+        <w:spacing w:after="0" w:line="240" w:lineRule="auto"/>
+        <w:contextualSpacing/>
+        <w:rPr>
+          <w:rFonts w:ascii="Courier New" w:hAnsi="Courier New" w:cs="Courier New"/>
+          <w:sz w:val="18"/>
+          <w:szCs w:val="18"/>
+        </w:rPr>
+      </w:pPr>
+      <w:r>
+        <w:rPr>
+          <w:rFonts w:ascii="Courier New" w:hAnsi="Courier New" w:cs="Courier New"/>
+          <w:sz w:val="18"/>
+          <w:szCs w:val="18"/>
+        </w:rPr>
+        <w:t>IF attr4 == 3 AND attr6 == 77 AND attr1 == 3 THEN 5: 100.0%</w:t>
+      </w:r>
+    </w:p>
+    <w:p>
+      <w:pPr>
+        <w:spacing w:after="0" w:line="240" w:lineRule="auto"/>
+        <w:contextualSpacing/>
+        <w:rPr>
+          <w:rFonts w:ascii="Courier New" w:hAnsi="Courier New" w:cs="Courier New"/>
+          <w:sz w:val="18"/>
+          <w:szCs w:val="18"/>
+        </w:rPr>
+      </w:pPr>
+      <w:r>
+        <w:rPr>
+          <w:rFonts w:ascii="Courier New" w:hAnsi="Courier New" w:cs="Courier New"/>
+          <w:sz w:val="18"/>
+          <w:szCs w:val="18"/>
+        </w:rPr>
+        <w:t>IF attr4 == 3 AND attr6 == 77 AND attr1 == 4 THEN 6: 66.7% 5: 33.3%</w:t>
+      </w:r>
+    </w:p>
+    <w:p>
+      <w:pPr>
+        <w:spacing w:after="0" w:line="240" w:lineRule="auto"/>
+        <w:contextualSpacing/>
+        <w:rPr>
+          <w:rFonts w:ascii="Courier New" w:hAnsi="Courier New" w:cs="Courier New"/>
+          <w:sz w:val="18"/>
+          <w:szCs w:val="18"/>
+        </w:rPr>
+      </w:pPr>
+      <w:r>
+        <w:rPr>
+          <w:rFonts w:ascii="Courier New" w:hAnsi="Courier New" w:cs="Courier New"/>
+          <w:sz w:val="18"/>
+          <w:szCs w:val="18"/>
+        </w:rPr>
+        <w:t>IF attr4 == 3 AND attr6 == 76 THEN 6: 100.0%</w:t>
+      </w:r>
+    </w:p>
+    <w:p>
+      <w:pPr>
+        <w:spacing w:after="0" w:line="240" w:lineRule="auto"/>
+        <w:contextualSpacing/>
+        <w:rPr>
+          <w:rFonts w:ascii="Courier New" w:hAnsi="Courier New" w:cs="Courier New"/>
+          <w:sz w:val="18"/>
+          <w:szCs w:val="18"/>
+        </w:rPr>
+      </w:pPr>
+      <w:r>
+        <w:rPr>
+          <w:rFonts w:ascii="Courier New" w:hAnsi="Courier New" w:cs="Courier New"/>
+          <w:sz w:val="18"/>
+          <w:szCs w:val="18"/>
+        </w:rPr>
+        <w:t>IF attr4 == 3 AND attr6 == 75 AND attr1 == 4 THEN 5: 85.7% 6: 14.3%</w:t>
+      </w:r>
+    </w:p>
+    <w:p>
+      <w:pPr>
+        <w:spacing w:after="0" w:line="240" w:lineRule="auto"/>
+        <w:contextualSpacing/>
+        <w:rPr>
+          <w:rFonts w:ascii="Courier New" w:hAnsi="Courier New" w:cs="Courier New"/>
+          <w:sz w:val="18"/>
+          <w:szCs w:val="18"/>
+        </w:rPr>
+      </w:pPr>
+      <w:r>
+        <w:rPr>
+          <w:rFonts w:ascii="Courier New" w:hAnsi="Courier New" w:cs="Courier New"/>
+          <w:sz w:val="18"/>
+          <w:szCs w:val="18"/>
+        </w:rPr>
+        <w:t>IF attr4 == 3 AND attr6 == 75 AND attr1 == 6 THEN 4: 100.0%</w:t>
+      </w:r>
+    </w:p>
+    <w:p>
+      <w:pPr>
+        <w:spacing w:after="0" w:line="240" w:lineRule="auto"/>
+        <w:contextualSpacing/>
+        <w:rPr>
+          <w:rFonts w:ascii="Courier New" w:hAnsi="Courier New" w:cs="Courier New"/>
+          <w:sz w:val="18"/>
+          <w:szCs w:val="18"/>
+        </w:rPr>
+      </w:pPr>
+      <w:r>
+        <w:rPr>
+          <w:rFonts w:ascii="Courier New" w:hAnsi="Courier New" w:cs="Courier New"/>
+          <w:sz w:val="18"/>
+          <w:szCs w:val="18"/>
+        </w:rPr>
+        <w:t>IF attr4 == 3 AND attr6 == 74 AND attr1 == 4 THEN 6: 100.0%</w:t>
+      </w:r>
+    </w:p>
+    <w:p>
+      <w:pPr>
+        <w:spacing w:after="0" w:line="240" w:lineRule="auto"/>
+        <w:contextualSpacing/>
+        <w:rPr>
+          <w:rFonts w:ascii="Courier New" w:hAnsi="Courier New" w:cs="Courier New"/>
+          <w:sz w:val="18"/>
+          <w:szCs w:val="18"/>
+        </w:rPr>
+      </w:pPr>
+      <w:r>
+        <w:rPr>
+          <w:rFonts w:ascii="Courier New" w:hAnsi="Courier New" w:cs="Courier New"/>
+          <w:sz w:val="18"/>
+          <w:szCs w:val="18"/>
+        </w:rPr>
+        <w:t>IF attr4 == 3 AND attr6 == 74 AND attr1 == 6 THEN 4: 100.0%</w:t>
+      </w:r>
+    </w:p>
+    <w:p>
+      <w:pPr>
+        <w:spacing w:after="0" w:line="240" w:lineRule="auto"/>
+        <w:contextualSpacing/>
+        <w:rPr>
+          <w:rFonts w:ascii="Courier New" w:hAnsi="Courier New" w:cs="Courier New"/>
+          <w:sz w:val="18"/>
+          <w:szCs w:val="18"/>
+        </w:rPr>
+      </w:pPr>
+      <w:r>
+        <w:rPr>
+          <w:rFonts w:ascii="Courier New" w:hAnsi="Courier New" w:cs="Courier New"/>
+          <w:sz w:val="18"/>
+          <w:szCs w:val="18"/>
+        </w:rPr>
+        <w:t>IF attr4 == 3 AND attr6 == 73 AND attr1 == 4 THEN 4: 66.7% 5: 33.3%</w:t>
+      </w:r>
+    </w:p>
+    <w:p>
+      <w:pPr>
+        <w:spacing w:after="0" w:line="240" w:lineRule="auto"/>
+        <w:contextualSpacing/>
+        <w:rPr>
+          <w:rFonts w:ascii="Courier New" w:hAnsi="Courier New" w:cs="Courier New"/>
+          <w:sz w:val="18"/>
+          <w:szCs w:val="18"/>
+        </w:rPr>
+      </w:pPr>
+      <w:r>
+        <w:rPr>
+          <w:rFonts w:ascii="Courier New" w:hAnsi="Courier New" w:cs="Courier New"/>
+          <w:sz w:val="18"/>
+          <w:szCs w:val="18"/>
+        </w:rPr>
+        <w:t>IF attr4 == 3 AND attr6 == 73 AND attr1 == 6 THEN 4: 100.0%</w:t>
+      </w:r>
+    </w:p>
+    <w:p>
+      <w:pPr>
+        <w:spacing w:after="0" w:line="240" w:lineRule="auto"/>
+        <w:contextualSpacing/>
+        <w:rPr>
+          <w:rFonts w:ascii="Courier New" w:hAnsi="Courier New" w:cs="Courier New"/>
+          <w:sz w:val="18"/>
+          <w:szCs w:val="18"/>
+        </w:rPr>
+      </w:pPr>
+      <w:r>
+        <w:rPr>
+          <w:rFonts w:ascii="Courier New" w:hAnsi="Courier New" w:cs="Courier New"/>
+          <w:sz w:val="18"/>
+          <w:szCs w:val="18"/>
+        </w:rPr>
+        <w:t>IF attr4 == 3 AND attr6 == 72 AND attr1 == 4 THEN 4: 25.0% 5: 75.0%</w:t>
+      </w:r>
+    </w:p>
+    <w:p>
+      <w:pPr>
+        <w:spacing w:after="0" w:line="240" w:lineRule="auto"/>
+        <w:contextualSpacing/>
+        <w:rPr>
+          <w:rFonts w:ascii="Courier New" w:hAnsi="Courier New" w:cs="Courier New"/>
+          <w:sz w:val="18"/>
+          <w:szCs w:val="18"/>
+        </w:rPr>
+      </w:pPr>
+      <w:r>
+        <w:rPr>
+          <w:rFonts w:ascii="Courier New" w:hAnsi="Courier New" w:cs="Courier New"/>
+          <w:sz w:val="18"/>
+          <w:szCs w:val="18"/>
+        </w:rPr>
+        <w:t>IF attr4 == 3 AND attr6 == 71 THEN 4: 100.0%</w:t>
+      </w:r>
+    </w:p>
+    <w:p>
+      <w:pPr>
+        <w:spacing w:after="0" w:line="240" w:lineRule="auto"/>
+        <w:contextualSpacing/>
+        <w:rPr>
+          <w:rFonts w:ascii="Courier New" w:hAnsi="Courier New" w:cs="Courier New"/>
+          <w:sz w:val="18"/>
+          <w:szCs w:val="18"/>
+        </w:rPr>
+      </w:pPr>
+      <w:r>
+        <w:rPr>
+          <w:rFonts w:ascii="Courier New" w:hAnsi="Courier New" w:cs="Courier New"/>
+          <w:sz w:val="18"/>
+          <w:szCs w:val="18"/>
+        </w:rPr>
+        <w:t>IF attr4 == 3 AND attr6 == 70 THEN 5: 100.0%</w:t>
+      </w:r>
+    </w:p>
+    <w:p>
+      <w:pPr>
+        <w:spacing w:after="0" w:line="240" w:lineRule="auto"/>
+        <w:contextualSpacing/>
+        <w:rPr>
+          <w:rFonts w:ascii="Courier New" w:hAnsi="Courier New" w:cs="Courier New"/>
+          <w:sz w:val="18"/>
+          <w:szCs w:val="18"/>
+        </w:rPr>
+      </w:pPr>
+      <w:r>
+        <w:rPr>
+          <w:rFonts w:ascii="Courier New" w:hAnsi="Courier New" w:cs="Courier New"/>
+          <w:sz w:val="18"/>
+          <w:szCs w:val="18"/>
+        </w:rPr>
+        <w:t>IF attr4 == 3 AND attr6 == 79 AND attr1 == 4 THEN 5: 25.0% 7: 50.0% 8: 25.0%</w:t>
+      </w:r>
+    </w:p>
+    <w:p>
+      <w:pPr>
+        <w:spacing w:after="0" w:line="240" w:lineRule="auto"/>
+        <w:contextualSpacing/>
+        <w:rPr>
+          <w:rFonts w:ascii="Courier New" w:hAnsi="Courier New" w:cs="Courier New"/>
+          <w:sz w:val="18"/>
+          <w:szCs w:val="18"/>
+        </w:rPr>
+      </w:pPr>
+      <w:r>
+        <w:rPr>
+          <w:rFonts w:ascii="Courier New" w:hAnsi="Courier New" w:cs="Courier New"/>
+          <w:sz w:val="18"/>
+          <w:szCs w:val="18"/>
+        </w:rPr>
+        <w:t>IF attr4 == 3 AND attr6 == 79 AND attr1 == 6 THEN 4: 50.0% 6: 50.0%</w:t>
+      </w:r>
+    </w:p>
+    <w:p>
+      <w:pPr>
+        <w:spacing w:after="0" w:line="240" w:lineRule="auto"/>
+        <w:contextualSpacing/>
+        <w:rPr>
+          <w:rFonts w:ascii="Courier New" w:hAnsi="Courier New" w:cs="Courier New"/>
+          <w:sz w:val="18"/>
+          <w:szCs w:val="18"/>
+        </w:rPr>
+      </w:pPr>
+      <w:r>
+        <w:rPr>
+          <w:rFonts w:ascii="Courier New" w:hAnsi="Courier New" w:cs="Courier New"/>
+          <w:sz w:val="18"/>
+          <w:szCs w:val="18"/>
+        </w:rPr>
+        <w:t>IF attr4 == 3 AND attr6 == 78 AND attr1 == 5 THEN 5: 100.0%</w:t>
+      </w:r>
+    </w:p>
+    <w:p>
+      <w:pPr>
+        <w:spacing w:after="0" w:line="240" w:lineRule="auto"/>
+        <w:contextualSpacing/>
+        <w:rPr>
+          <w:rFonts w:ascii="Courier New" w:hAnsi="Courier New" w:cs="Courier New"/>
+          <w:sz w:val="18"/>
+          <w:szCs w:val="18"/>
+        </w:rPr>
+      </w:pPr>
+      <w:r>
+        <w:rPr>
+          <w:rFonts w:ascii="Courier New" w:hAnsi="Courier New" w:cs="Courier New"/>
+          <w:sz w:val="18"/>
+          <w:szCs w:val="18"/>
+        </w:rPr>
+        <w:t>IF attr4 == 3 AND attr6 == 78 AND attr1 == 4 THEN 6: 16.7% 7: 16.7% 5: 66.7%</w:t>
+      </w:r>
+    </w:p>
+    <w:p>
+      <w:pPr>
+        <w:spacing w:after="0" w:line="240" w:lineRule="auto"/>
+        <w:contextualSpacing/>
+        <w:rPr>
+          <w:rFonts w:ascii="Courier New" w:hAnsi="Courier New" w:cs="Courier New"/>
+          <w:sz w:val="18"/>
+          <w:szCs w:val="18"/>
+        </w:rPr>
+      </w:pPr>
+      <w:r>
+        <w:rPr>
+          <w:rFonts w:ascii="Courier New" w:hAnsi="Courier New" w:cs="Courier New"/>
+          <w:sz w:val="18"/>
+          <w:szCs w:val="18"/>
+        </w:rPr>
+        <w:t>IF attr4 == 3 AND attr6 == 78 AND attr1 == 6 THEN 5: 100.0%</w:t>
+      </w:r>
+    </w:p>
+    <w:p>
+      <w:pPr>
+        <w:spacing w:after="0" w:line="240" w:lineRule="auto"/>
+        <w:contextualSpacing/>
+        <w:rPr>
+          <w:rFonts w:ascii="Courier New" w:hAnsi="Courier New" w:cs="Courier New"/>
+          <w:sz w:val="18"/>
+          <w:szCs w:val="18"/>
+        </w:rPr>
+      </w:pPr>
+      <w:r>
+        <w:rPr>
+          <w:rFonts w:ascii="Courier New" w:hAnsi="Courier New" w:cs="Courier New"/>
+          <w:sz w:val="18"/>
+          <w:szCs w:val="18"/>
+        </w:rPr>
+        <w:t>IF attr4 == 2 AND attr6 == 77 AND attr1 == 4 THEN 8: 33.3% 6: 33.3% 7: 33.3%</w:t>
+      </w:r>
+    </w:p>
+    <w:p>
+      <w:pPr>
+        <w:spacing w:after="0" w:line="240" w:lineRule="auto"/>
+        <w:contextualSpacing/>
+        <w:rPr>
+          <w:rFonts w:ascii="Courier New" w:hAnsi="Courier New" w:cs="Courier New"/>
+          <w:sz w:val="18"/>
+          <w:szCs w:val="18"/>
+        </w:rPr>
+      </w:pPr>
+      <w:r>
+        <w:rPr>
+          <w:rFonts w:ascii="Courier New" w:hAnsi="Courier New" w:cs="Courier New"/>
+          <w:sz w:val="18"/>
+          <w:szCs w:val="18"/>
+        </w:rPr>
+        <w:t>IF attr4 == 2 AND attr6 == 76 AND attr1 == 4 THEN 7: 60.0% 6: 40.0%</w:t>
+      </w:r>
+    </w:p>
+    <w:p>
+      <w:pPr>
+        <w:spacing w:after="0" w:line="240" w:lineRule="auto"/>
+        <w:contextualSpacing/>
+        <w:rPr>
+          <w:rFonts w:ascii="Courier New" w:hAnsi="Courier New" w:cs="Courier New"/>
+          <w:sz w:val="18"/>
+          <w:szCs w:val="18"/>
+        </w:rPr>
+      </w:pPr>
+      <w:r>
+        <w:rPr>
+          <w:rFonts w:ascii="Courier New" w:hAnsi="Courier New" w:cs="Courier New"/>
+          <w:sz w:val="18"/>
+          <w:szCs w:val="18"/>
+        </w:rPr>
+        <w:t>IF attr4 == 2 AND attr6 == 75 AND attr1 == 4 THEN 7: 50.0% 6: 50.0%</w:t>
+      </w:r>
+    </w:p>
+    <w:p>
+      <w:pPr>
+        <w:spacing w:after="0" w:line="240" w:lineRule="auto"/>
+        <w:contextualSpacing/>
+        <w:rPr>
+          <w:rFonts w:ascii="Courier New" w:hAnsi="Courier New" w:cs="Courier New"/>
+          <w:sz w:val="18"/>
+          <w:szCs w:val="18"/>
+        </w:rPr>
+      </w:pPr>
+      <w:r>
+        <w:rPr>
+          <w:rFonts w:ascii="Courier New" w:hAnsi="Courier New" w:cs="Courier New"/>
+          <w:sz w:val="18"/>
+          <w:szCs w:val="18"/>
+        </w:rPr>
+        <w:t>IF attr4 == 2 AND attr6 == 74 AND attr1 == 4 THEN 6: 44.4% 7: 33.3% 5: 22.2%</w:t>
+      </w:r>
+    </w:p>
+    <w:p>
+      <w:pPr>
+        <w:spacing w:after="0" w:line="240" w:lineRule="auto"/>
+        <w:contextualSpacing/>
+        <w:rPr>
+          <w:rFonts w:ascii="Courier New" w:hAnsi="Courier New" w:cs="Courier New"/>
+          <w:sz w:val="18"/>
+          <w:szCs w:val="18"/>
+        </w:rPr>
+      </w:pPr>
+      <w:r>
+        <w:rPr>
+          <w:rFonts w:ascii="Courier New" w:hAnsi="Courier New" w:cs="Courier New"/>
+          <w:sz w:val="18"/>
+          <w:szCs w:val="18"/>
+        </w:rPr>
+        <w:t>IF attr4 == 2 AND attr6 == 73 AND attr1 == 3 THEN 4: 100.0%</w:t>
+      </w:r>
+    </w:p>
+    <w:p>
+      <w:pPr>
+        <w:spacing w:after="0" w:line="240" w:lineRule="auto"/>
+        <w:contextualSpacing/>
+        <w:rPr>
+          <w:rFonts w:ascii="Courier New" w:hAnsi="Courier New" w:cs="Courier New"/>
+          <w:sz w:val="18"/>
+          <w:szCs w:val="18"/>
+        </w:rPr>
+      </w:pPr>
+      <w:r>
+        <w:rPr>
+          <w:rFonts w:ascii="Courier New" w:hAnsi="Courier New" w:cs="Courier New"/>
+          <w:sz w:val="18"/>
+          <w:szCs w:val="18"/>
+        </w:rPr>
+        <w:t>IF attr4 == 2 AND attr6 == 73 AND attr1 == 4 THEN 4: 50.0% 5: 25.0% 6: 25.0%</w:t>
+      </w:r>
+    </w:p>
+    <w:p>
+      <w:pPr>
+        <w:spacing w:after="0" w:line="240" w:lineRule="auto"/>
+        <w:contextualSpacing/>
+        <w:rPr>
+          <w:rFonts w:ascii="Courier New" w:hAnsi="Courier New" w:cs="Courier New"/>
+          <w:sz w:val="18"/>
+          <w:szCs w:val="18"/>
+        </w:rPr>
+      </w:pPr>
+      <w:r>
+        <w:rPr>
+          <w:rFonts w:ascii="Courier New" w:hAnsi="Courier New" w:cs="Courier New"/>
+          <w:sz w:val="18"/>
+          <w:szCs w:val="18"/>
+        </w:rPr>
+        <w:t>IF attr4 == 2 AND attr6 == 72 AND attr1 == 3 THEN 4: 100.0%</w:t>
+      </w:r>
+    </w:p>
+    <w:p>
+      <w:pPr>
+        <w:spacing w:after="0" w:line="240" w:lineRule="auto"/>
+        <w:contextualSpacing/>
+        <w:rPr>
+          <w:rFonts w:ascii="Courier New" w:hAnsi="Courier New" w:cs="Courier New"/>
+          <w:sz w:val="18"/>
+          <w:szCs w:val="18"/>
+        </w:rPr>
+      </w:pPr>
+      <w:r>
+        <w:rPr>
+          <w:rFonts w:ascii="Courier New" w:hAnsi="Courier New" w:cs="Courier New"/>
+          <w:sz w:val="18"/>
+          <w:szCs w:val="18"/>
+        </w:rPr>
+        <w:t>IF attr4 == 2 AND attr6 == 72 AND attr1 == 4 THEN 5: 44.4% 6: 33.3% 4: 11.1% 7: 11.1%</w:t>
+      </w:r>
+    </w:p>
+    <w:p>
+      <w:pPr>
+        <w:spacing w:after="0" w:line="240" w:lineRule="auto"/>
+        <w:contextualSpacing/>
+        <w:rPr>
+          <w:rFonts w:ascii="Courier New" w:hAnsi="Courier New" w:cs="Courier New"/>
+          <w:sz w:val="18"/>
+          <w:szCs w:val="18"/>
+        </w:rPr>
+      </w:pPr>
+      <w:r>
+        <w:rPr>
+          <w:rFonts w:ascii="Courier New" w:hAnsi="Courier New" w:cs="Courier New"/>
+          <w:sz w:val="18"/>
+          <w:szCs w:val="18"/>
+        </w:rPr>
+        <w:t>IF attr4 == 2 AND attr6 == 71 AND attr1 == 4 THEN 7: 60.0% 6: 20.0% 5: 20.0%</w:t>
+      </w:r>
+    </w:p>
+    <w:p>
+      <w:pPr>
+        <w:spacing w:after="0" w:line="240" w:lineRule="auto"/>
+        <w:contextualSpacing/>
+        <w:rPr>
+          <w:rFonts w:ascii="Courier New" w:hAnsi="Courier New" w:cs="Courier New"/>
+          <w:sz w:val="18"/>
+          <w:szCs w:val="18"/>
+        </w:rPr>
+      </w:pPr>
+      <w:r>
+        <w:rPr>
+          <w:rFonts w:ascii="Courier New" w:hAnsi="Courier New" w:cs="Courier New"/>
+          <w:sz w:val="18"/>
+          <w:szCs w:val="18"/>
+        </w:rPr>
+        <w:t>IF attr4 == 2 AND attr6 == 70 THEN 5: 100.0%</w:t>
+      </w:r>
+    </w:p>
+    <w:p>
+      <w:pPr>
+        <w:spacing w:after="0" w:line="240" w:lineRule="auto"/>
+        <w:contextualSpacing/>
+        <w:rPr>
+          <w:rFonts w:ascii="Courier New" w:hAnsi="Courier New" w:cs="Courier New"/>
+          <w:sz w:val="18"/>
+          <w:szCs w:val="18"/>
+        </w:rPr>
+      </w:pPr>
+      <w:r>
+        <w:rPr>
+          <w:rFonts w:ascii="Courier New" w:hAnsi="Courier New" w:cs="Courier New"/>
+          <w:sz w:val="18"/>
+          <w:szCs w:val="18"/>
+        </w:rPr>
+        <w:t>IF attr4 == 2 AND attr6 == 79 AND attr1 == 4 THEN 8: 66.7% 9: 33.3%</w:t>
+      </w:r>
+    </w:p>
+    <w:p>
+      <w:pPr>
+        <w:spacing w:after="0" w:line="240" w:lineRule="auto"/>
+        <w:contextualSpacing/>
+        <w:rPr>
+          <w:rFonts w:ascii="Courier New" w:hAnsi="Courier New" w:cs="Courier New"/>
+          <w:sz w:val="18"/>
+          <w:szCs w:val="18"/>
+        </w:rPr>
+      </w:pPr>
+      <w:r>
+        <w:rPr>
+          <w:rFonts w:ascii="Courier New" w:hAnsi="Courier New" w:cs="Courier New"/>
+          <w:sz w:val="18"/>
+          <w:szCs w:val="18"/>
+        </w:rPr>
+        <w:t>IF attr4 == 2 AND attr6 == 78 THEN 7: 100.0%</w:t>
+      </w:r>
+    </w:p>
+    <w:p>
+      <w:pPr>
+        <w:spacing w:after="0" w:line="240" w:lineRule="auto"/>
+        <w:contextualSpacing/>
+        <w:rPr>
+          <w:rFonts w:ascii="Courier New" w:hAnsi="Courier New" w:cs="Courier New"/>
+          <w:sz w:val="18"/>
+          <w:szCs w:val="18"/>
+        </w:rPr>
+      </w:pPr>
+      <w:r>
+        <w:rPr>
+          <w:rFonts w:ascii="Courier New" w:hAnsi="Courier New" w:cs="Courier New"/>
+          <w:sz w:val="18"/>
+          <w:szCs w:val="18"/>
+        </w:rPr>
+        <w:t>IF attr4 == 5 AND attr6 == 77 AND attr1 == 8 THEN 4: 12.5% 3: 75.0% 2: 12.5%</w:t>
+      </w:r>
+    </w:p>
+    <w:p>
+      <w:pPr>
+        <w:spacing w:after="0" w:line="240" w:lineRule="auto"/>
+        <w:contextualSpacing/>
+        <w:rPr>
+          <w:rFonts w:ascii="Courier New" w:hAnsi="Courier New" w:cs="Courier New"/>
+          <w:sz w:val="18"/>
+          <w:szCs w:val="18"/>
+        </w:rPr>
+      </w:pPr>
+      <w:r>
+        <w:rPr>
+          <w:rFonts w:ascii="Courier New" w:hAnsi="Courier New" w:cs="Courier New"/>
+          <w:sz w:val="18"/>
+          <w:szCs w:val="18"/>
+        </w:rPr>
+        <w:t>IF attr4 == 5 AND attr6 == 77 AND attr1 == 6 THEN 4: 100.0%</w:t>
+      </w:r>
+    </w:p>
+    <w:p>
+      <w:pPr>
+        <w:spacing w:after="0" w:line="240" w:lineRule="auto"/>
+        <w:contextualSpacing/>
+        <w:rPr>
+          <w:rFonts w:ascii="Courier New" w:hAnsi="Courier New" w:cs="Courier New"/>
+          <w:sz w:val="18"/>
+          <w:szCs w:val="18"/>
+        </w:rPr>
+      </w:pPr>
+      <w:r>
+        <w:rPr>
+          <w:rFonts w:ascii="Courier New" w:hAnsi="Courier New" w:cs="Courier New"/>
+          <w:sz w:val="18"/>
+          <w:szCs w:val="18"/>
+        </w:rPr>
+        <w:t>IF attr4 == 5 AND attr6 == 76 AND attr1 == 8 THEN 4: 14.3% 3: 42.9% 1: 42.9%</w:t>
+      </w:r>
+    </w:p>
+    <w:p>
+      <w:pPr>
+        <w:spacing w:after="0" w:line="240" w:lineRule="auto"/>
+        <w:contextualSpacing/>
+        <w:rPr>
+          <w:rFonts w:ascii="Courier New" w:hAnsi="Courier New" w:cs="Courier New"/>
+          <w:sz w:val="18"/>
+          <w:szCs w:val="18"/>
+        </w:rPr>
+      </w:pPr>
+      <w:r>
+        <w:rPr>
+          <w:rFonts w:ascii="Courier New" w:hAnsi="Courier New" w:cs="Courier New"/>
+          <w:sz w:val="18"/>
+          <w:szCs w:val="18"/>
+        </w:rPr>
+        <w:t>IF attr4 == 5 AND attr6 == 76 AND attr1 == 6 THEN 4: 75.0% 3: 25.0%</w:t>
+      </w:r>
+    </w:p>
+    <w:p>
+      <w:pPr>
+        <w:spacing w:after="0" w:line="240" w:lineRule="auto"/>
+        <w:contextualSpacing/>
+        <w:rPr>
+          <w:rFonts w:ascii="Courier New" w:hAnsi="Courier New" w:cs="Courier New"/>
+          <w:sz w:val="18"/>
+          <w:szCs w:val="18"/>
+        </w:rPr>
+      </w:pPr>
+      <w:r>
+        <w:rPr>
+          <w:rFonts w:ascii="Courier New" w:hAnsi="Courier New" w:cs="Courier New"/>
+          <w:sz w:val="18"/>
+          <w:szCs w:val="18"/>
+        </w:rPr>
+        <w:t>IF attr4 == 5 AND attr6 == 75 AND attr1 == 8 THEN 3: 50.0% 2: 50.0%</w:t>
+      </w:r>
+    </w:p>
+    <w:p>
+      <w:pPr>
+        <w:spacing w:after="0" w:line="240" w:lineRule="auto"/>
+        <w:contextualSpacing/>
+        <w:rPr>
+          <w:rFonts w:ascii="Courier New" w:hAnsi="Courier New" w:cs="Courier New"/>
+          <w:sz w:val="18"/>
+          <w:szCs w:val="18"/>
+        </w:rPr>
+      </w:pPr>
+      <w:r>
+        <w:rPr>
+          <w:rFonts w:ascii="Courier New" w:hAnsi="Courier New" w:cs="Courier New"/>
+          <w:sz w:val="18"/>
+          <w:szCs w:val="18"/>
+        </w:rPr>
+        <w:t>IF attr4 == 5 AND attr6 == 75 AND attr1 == 6 THEN 3: 33.3% 2: 33.3% 4: 33.3%</w:t>
+      </w:r>
+    </w:p>
+    <w:p>
+      <w:pPr>
+        <w:spacing w:after="0" w:line="240" w:lineRule="auto"/>
+        <w:contextualSpacing/>
+        <w:rPr>
+          <w:rFonts w:ascii="Courier New" w:hAnsi="Courier New" w:cs="Courier New"/>
+          <w:sz w:val="18"/>
+          <w:szCs w:val="18"/>
+        </w:rPr>
+      </w:pPr>
+      <w:r>
+        <w:rPr>
+          <w:rFonts w:ascii="Courier New" w:hAnsi="Courier New" w:cs="Courier New"/>
+          <w:sz w:val="18"/>
+          <w:szCs w:val="18"/>
+        </w:rPr>
+        <w:t>IF attr4 == 5 AND attr6 == 74 AND attr1 == 8 THEN 3: 20.0% 1: 20.0% 2: 60.0%</w:t>
+      </w:r>
+    </w:p>
+    <w:p>
+      <w:pPr>
+        <w:spacing w:after="0" w:line="240" w:lineRule="auto"/>
+        <w:contextualSpacing/>
+        <w:rPr>
+          <w:rFonts w:ascii="Courier New" w:hAnsi="Courier New" w:cs="Courier New"/>
+          <w:sz w:val="18"/>
+          <w:szCs w:val="18"/>
+        </w:rPr>
+      </w:pPr>
+      <w:r>
+        <w:rPr>
+          <w:rFonts w:ascii="Courier New" w:hAnsi="Courier New" w:cs="Courier New"/>
+          <w:sz w:val="18"/>
+          <w:szCs w:val="18"/>
+        </w:rPr>
+        <w:t>IF attr4 == 5 AND attr6 == 74 AND attr1 == 6 THEN 3: 50.0% 4: 50.0%</w:t>
+      </w:r>
+    </w:p>
+    <w:p>
+      <w:pPr>
+        <w:spacing w:after="0" w:line="240" w:lineRule="auto"/>
+        <w:contextualSpacing/>
+        <w:rPr>
+          <w:rFonts w:ascii="Courier New" w:hAnsi="Courier New" w:cs="Courier New"/>
+          <w:sz w:val="18"/>
+          <w:szCs w:val="18"/>
+        </w:rPr>
+      </w:pPr>
+      <w:r>
+        <w:rPr>
+          <w:rFonts w:ascii="Courier New" w:hAnsi="Courier New" w:cs="Courier New"/>
+          <w:sz w:val="18"/>
+          <w:szCs w:val="18"/>
+        </w:rPr>
+        <w:t>IF attr4 == 5 AND attr6 == 73 AND attr1 == 8 THEN 1: 64.7% 2: 29.4% 3: 5.9%</w:t>
+      </w:r>
+    </w:p>
+    <w:p>
+      <w:pPr>
+        <w:spacing w:after="0" w:line="240" w:lineRule="auto"/>
+        <w:contextualSpacing/>
+        <w:rPr>
+          <w:rFonts w:ascii="Courier New" w:hAnsi="Courier New" w:cs="Courier New"/>
+          <w:sz w:val="18"/>
+          <w:szCs w:val="18"/>
+        </w:rPr>
+      </w:pPr>
+      <w:r>
+        <w:rPr>
+          <w:rFonts w:ascii="Courier New" w:hAnsi="Courier New" w:cs="Courier New"/>
+          <w:sz w:val="18"/>
+          <w:szCs w:val="18"/>
+        </w:rPr>
+        <w:t>IF attr4 == 5 AND attr6 == 72 AND attr1 == 8 THEN 1: 54.5% 2: 36.4% 3: 9.1%</w:t>
+      </w:r>
+    </w:p>
+    <w:p>
+      <w:pPr>
+        <w:spacing w:after="0" w:line="240" w:lineRule="auto"/>
+        <w:contextualSpacing/>
+        <w:rPr>
+          <w:rFonts w:ascii="Courier New" w:hAnsi="Courier New" w:cs="Courier New"/>
+          <w:sz w:val="18"/>
+          <w:szCs w:val="18"/>
+        </w:rPr>
+      </w:pPr>
+      <w:r>
+        <w:rPr>
+          <w:rFonts w:ascii="Courier New" w:hAnsi="Courier New" w:cs="Courier New"/>
+          <w:sz w:val="18"/>
+          <w:szCs w:val="18"/>
+        </w:rPr>
+        <w:t>IF attr4 == 5 AND attr6 == 71 AND attr1 == 8 THEN 2: 50.0% 1: 50.0%</w:t>
+      </w:r>
+    </w:p>
+    <w:p>
+      <w:pPr>
+        <w:spacing w:after="0" w:line="240" w:lineRule="auto"/>
+        <w:contextualSpacing/>
+        <w:rPr>
+          <w:rFonts w:ascii="Courier New" w:hAnsi="Courier New" w:cs="Courier New"/>
+          <w:sz w:val="18"/>
+          <w:szCs w:val="18"/>
+        </w:rPr>
+      </w:pPr>
+      <w:r>
+        <w:rPr>
+          <w:rFonts w:ascii="Courier New" w:hAnsi="Courier New" w:cs="Courier New"/>
+          <w:sz w:val="18"/>
+          <w:szCs w:val="18"/>
+        </w:rPr>
+        <w:t>IF attr4 == 5 AND attr6 == 70 AND attr1 == 8 THEN 4: 11.1% 2: 88.9%</w:t>
+      </w:r>
+    </w:p>
+    <w:p>
+      <w:pPr>
+        <w:spacing w:after="0" w:line="240" w:lineRule="auto"/>
+        <w:contextualSpacing/>
+        <w:rPr>
+          <w:rFonts w:ascii="Courier New" w:hAnsi="Courier New" w:cs="Courier New"/>
+          <w:sz w:val="18"/>
+          <w:szCs w:val="18"/>
+        </w:rPr>
+      </w:pPr>
+      <w:r>
+        <w:rPr>
+          <w:rFonts w:ascii="Courier New" w:hAnsi="Courier New" w:cs="Courier New"/>
+          <w:sz w:val="18"/>
+          <w:szCs w:val="18"/>
+        </w:rPr>
+        <w:t>IF attr4 == 5 AND attr6 == 79 AND attr1 == 8 THEN 3: 44.4% 4: 44.4% 5: 11.1%</w:t>
+      </w:r>
+    </w:p>
+    <w:p>
+      <w:pPr>
+        <w:spacing w:after="0" w:line="240" w:lineRule="auto"/>
+        <w:contextualSpacing/>
+        <w:rPr>
+          <w:rFonts w:ascii="Courier New" w:hAnsi="Courier New" w:cs="Courier New"/>
+          <w:sz w:val="18"/>
+          <w:szCs w:val="18"/>
+        </w:rPr>
+      </w:pPr>
+      <w:r>
+        <w:rPr>
+          <w:rFonts w:ascii="Courier New" w:hAnsi="Courier New" w:cs="Courier New"/>
+          <w:sz w:val="18"/>
+          <w:szCs w:val="18"/>
+        </w:rPr>
+        <w:t>IF attr4 == 5 AND attr6 == 79 AND attr1 == 5 THEN 6: 100.0%</w:t>
+      </w:r>
+    </w:p>
+    <w:p>
+      <w:pPr>
+        <w:spacing w:after="0" w:line="240" w:lineRule="auto"/>
+        <w:contextualSpacing/>
+        <w:rPr>
+          <w:rFonts w:ascii="Courier New" w:hAnsi="Courier New" w:cs="Courier New"/>
+          <w:sz w:val="18"/>
+          <w:szCs w:val="18"/>
+        </w:rPr>
+      </w:pPr>
+      <w:r>
+        <w:rPr>
+          <w:rFonts w:ascii="Courier New" w:hAnsi="Courier New" w:cs="Courier New"/>
+          <w:sz w:val="18"/>
+          <w:szCs w:val="18"/>
+        </w:rPr>
+        <w:t>IF attr4 == 5 AND attr6 == 78 AND attr1 == 8 THEN 4: 66.7% 5: 33.3%</w:t>
+      </w:r>
+    </w:p>
+    <w:p>
+      <w:pPr>
+        <w:spacing w:after="0" w:line="240" w:lineRule="auto"/>
+        <w:contextualSpacing/>
+        <w:rPr>
+          <w:rFonts w:ascii="Courier New" w:hAnsi="Courier New" w:cs="Courier New"/>
+          <w:sz w:val="18"/>
+          <w:szCs w:val="18"/>
+        </w:rPr>
+      </w:pPr>
+      <w:r>
+        <w:rPr>
+          <w:rFonts w:ascii="Courier New" w:hAnsi="Courier New" w:cs="Courier New"/>
+          <w:sz w:val="18"/>
+          <w:szCs w:val="18"/>
+        </w:rPr>
+        <w:t>IF attr4 == 5 AND attr6 == 78 AND attr1 == 6 THEN 4: 100.0%</w:t>
+      </w:r>
+    </w:p>
+    <w:p>
+      <w:pPr>
+        <w:spacing w:after="0" w:line="240" w:lineRule="auto"/>
+        <w:contextualSpacing/>
+        <w:rPr>
+          <w:rFonts w:ascii="Courier New" w:hAnsi="Courier New" w:cs="Courier New"/>
+          <w:sz w:val="18"/>
+          <w:szCs w:val="18"/>
+        </w:rPr>
+      </w:pPr>
+      <w:r>
+        <w:rPr>
+          <w:rFonts w:ascii="Courier New" w:hAnsi="Courier New" w:cs="Courier New"/>
+          <w:sz w:val="18"/>
+          <w:szCs w:val="18"/>
+        </w:rPr>
+        <w:t>IF attr4 == 4 AND attr6 == 77 THEN 5: 100.0%</w:t>
+      </w:r>
+    </w:p>
+    <w:p>
+      <w:pPr>
+        <w:spacing w:after="0" w:line="240" w:lineRule="auto"/>
+        <w:contextualSpacing/>
+        <w:rPr>
+          <w:rFonts w:ascii="Courier New" w:hAnsi="Courier New" w:cs="Courier New"/>
+          <w:sz w:val="18"/>
+          <w:szCs w:val="18"/>
+        </w:rPr>
+      </w:pPr>
+      <w:r>
+        <w:rPr>
+          <w:rFonts w:ascii="Courier New" w:hAnsi="Courier New" w:cs="Courier New"/>
+          <w:sz w:val="18"/>
+          <w:szCs w:val="18"/>
+        </w:rPr>
+        <w:t>IF attr4 == 4 AND attr6 == 76 AND attr1 == 4 THEN 4: 100.0%</w:t>
+      </w:r>
+    </w:p>
+    <w:p>
+      <w:pPr>
+        <w:spacing w:after="0" w:line="240" w:lineRule="auto"/>
+        <w:contextualSpacing/>
+        <w:rPr>
+          <w:rFonts w:ascii="Courier New" w:hAnsi="Courier New" w:cs="Courier New"/>
+          <w:sz w:val="18"/>
+          <w:szCs w:val="18"/>
+        </w:rPr>
+      </w:pPr>
+      <w:r>
+        <w:rPr>
+          <w:rFonts w:ascii="Courier New" w:hAnsi="Courier New" w:cs="Courier New"/>
+          <w:sz w:val="18"/>
+          <w:szCs w:val="18"/>
+        </w:rPr>
+        <w:t>IF attr4 == 4 AND attr6 == 76 AND attr1 == 6 THEN 5: 80.0% 4: 20.0%</w:t>
+      </w:r>
+    </w:p>
+    <w:p>
+      <w:pPr>
+        <w:spacing w:after="0" w:line="240" w:lineRule="auto"/>
+        <w:contextualSpacing/>
+        <w:rPr>
+          <w:rFonts w:ascii="Courier New" w:hAnsi="Courier New" w:cs="Courier New"/>
+          <w:sz w:val="18"/>
+          <w:szCs w:val="18"/>
+        </w:rPr>
+      </w:pPr>
+      <w:r>
+        <w:rPr>
+          <w:rFonts w:ascii="Courier New" w:hAnsi="Courier New" w:cs="Courier New"/>
+          <w:sz w:val="18"/>
+          <w:szCs w:val="18"/>
+        </w:rPr>
+        <w:t>IF attr4 == 4 AND attr6 == 75 AND attr1 == 8 THEN 4: 50.0% 1: 50.0%</w:t>
+      </w:r>
+    </w:p>
+    <w:p>
+      <w:pPr>
+        <w:spacing w:after="0" w:line="240" w:lineRule="auto"/>
+        <w:contextualSpacing/>
+        <w:rPr>
+          <w:rFonts w:ascii="Courier New" w:hAnsi="Courier New" w:cs="Courier New"/>
+          <w:sz w:val="18"/>
+          <w:szCs w:val="18"/>
+        </w:rPr>
+      </w:pPr>
+      <w:r>
+        <w:rPr>
+          <w:rFonts w:ascii="Courier New" w:hAnsi="Courier New" w:cs="Courier New"/>
+          <w:sz w:val="18"/>
+          <w:szCs w:val="18"/>
+        </w:rPr>
+        <w:t>IF attr4 == 4 AND attr6 == 75 AND attr1 == 6 THEN 4: 50.0% 2: 33.3% 5: 16.7%</w:t>
+      </w:r>
+    </w:p>
+    <w:p>
+      <w:pPr>
+        <w:spacing w:after="0" w:line="240" w:lineRule="auto"/>
+        <w:contextualSpacing/>
+        <w:rPr>
+          <w:rFonts w:ascii="Courier New" w:hAnsi="Courier New" w:cs="Courier New"/>
+          <w:sz w:val="18"/>
+          <w:szCs w:val="18"/>
+        </w:rPr>
+      </w:pPr>
+      <w:r>
+        <w:rPr>
+          <w:rFonts w:ascii="Courier New" w:hAnsi="Courier New" w:cs="Courier New"/>
+          <w:sz w:val="18"/>
+          <w:szCs w:val="18"/>
+        </w:rPr>
+        <w:t>IF attr4 == 4 AND attr6 == 74 AND attr1 == 6 THEN 4: 50.0% 2: 50.0%</w:t>
+      </w:r>
+    </w:p>
+    <w:p>
+      <w:pPr>
+        <w:spacing w:after="0" w:line="240" w:lineRule="auto"/>
+        <w:contextualSpacing/>
+        <w:rPr>
+          <w:rFonts w:ascii="Courier New" w:hAnsi="Courier New" w:cs="Courier New"/>
+          <w:sz w:val="18"/>
+          <w:szCs w:val="18"/>
+        </w:rPr>
+      </w:pPr>
+      <w:r>
+        <w:rPr>
+          <w:rFonts w:ascii="Courier New" w:hAnsi="Courier New" w:cs="Courier New"/>
+          <w:sz w:val="18"/>
+          <w:szCs w:val="18"/>
+        </w:rPr>
+        <w:t>IF attr4 == 4 AND attr6 == 73 AND attr1 == 8 THEN 2: 100.0%</w:t>
+      </w:r>
+    </w:p>
+    <w:p>
+      <w:pPr>
+        <w:spacing w:after="0" w:line="240" w:lineRule="auto"/>
+        <w:contextualSpacing/>
+        <w:rPr>
+          <w:rFonts w:ascii="Courier New" w:hAnsi="Courier New" w:cs="Courier New"/>
+          <w:sz w:val="18"/>
+          <w:szCs w:val="18"/>
+        </w:rPr>
+      </w:pPr>
+      <w:r>
+        <w:rPr>
+          <w:rFonts w:ascii="Courier New" w:hAnsi="Courier New" w:cs="Courier New"/>
+          <w:sz w:val="18"/>
+          <w:szCs w:val="18"/>
+        </w:rPr>
+        <w:t>IF attr4 == 4 AND attr6 == 73 AND attr1 == 6 THEN 4: 66.7% 3: 33.3%</w:t>
+      </w:r>
+    </w:p>
+    <w:p>
+      <w:pPr>
+        <w:spacing w:after="0" w:line="240" w:lineRule="auto"/>
+        <w:contextualSpacing/>
+        <w:rPr>
+          <w:rFonts w:ascii="Courier New" w:hAnsi="Courier New" w:cs="Courier New"/>
+          <w:sz w:val="18"/>
+          <w:szCs w:val="18"/>
+        </w:rPr>
+      </w:pPr>
+      <w:r>
+        <w:rPr>
+          <w:rFonts w:ascii="Courier New" w:hAnsi="Courier New" w:cs="Courier New"/>
+          <w:sz w:val="18"/>
+          <w:szCs w:val="18"/>
+        </w:rPr>
+        <w:t>IF attr4 == 4 AND attr6 == 71 AND attr1 == 6 THEN 3: 20.0% 4: 80.0%</w:t>
+      </w:r>
+    </w:p>
+    <w:p>
+      <w:pPr>
+        <w:spacing w:after="0" w:line="240" w:lineRule="auto"/>
+        <w:contextualSpacing/>
+        <w:rPr>
+          <w:rFonts w:ascii="Courier New" w:hAnsi="Courier New" w:cs="Courier New"/>
+          <w:sz w:val="18"/>
+          <w:szCs w:val="18"/>
+        </w:rPr>
+      </w:pPr>
+      <w:r>
+        <w:rPr>
+          <w:rFonts w:ascii="Courier New" w:hAnsi="Courier New" w:cs="Courier New"/>
+          <w:sz w:val="18"/>
+          <w:szCs w:val="18"/>
+        </w:rPr>
+        <w:t>IF attr4 == 4 AND attr6 == 70 AND attr1 == 8 THEN 4: 33.3% 3: 33.3% 2: 33.3%</w:t>
+      </w:r>
+    </w:p>
+    <w:p>
+      <w:pPr>
+        <w:spacing w:after="0" w:line="240" w:lineRule="auto"/>
+        <w:contextualSpacing/>
+        <w:rPr>
+          <w:rFonts w:ascii="Courier New" w:hAnsi="Courier New" w:cs="Courier New"/>
+          <w:sz w:val="18"/>
+          <w:szCs w:val="18"/>
+        </w:rPr>
+      </w:pPr>
+      <w:r>
+        <w:rPr>
+          <w:rFonts w:ascii="Courier New" w:hAnsi="Courier New" w:cs="Courier New"/>
+          <w:sz w:val="18"/>
+          <w:szCs w:val="18"/>
+        </w:rPr>
+        <w:lastRenderedPageBreak/>
+        <w:t>IF attr4 == 4 AND attr6 == 79 AND attr1 == 8 THEN 5: 100.0%</w:t>
+      </w:r>
+    </w:p>
+    <w:p>
+      <w:pPr>
+        <w:spacing w:after="0" w:line="240" w:lineRule="auto"/>
+        <w:contextualSpacing/>
+        <w:rPr>
+          <w:rFonts w:ascii="Courier New" w:hAnsi="Courier New" w:cs="Courier New"/>
+          <w:sz w:val="18"/>
+          <w:szCs w:val="18"/>
+        </w:rPr>
+      </w:pPr>
+      <w:r>
+        <w:rPr>
+          <w:rFonts w:ascii="Courier New" w:hAnsi="Courier New" w:cs="Courier New"/>
+          <w:sz w:val="18"/>
+          <w:szCs w:val="18"/>
+        </w:rPr>
+        <w:t>IF attr4 == 4 AND attr6 == 79 AND attr1 == 4 THEN 7: 100.0%</w:t>
+      </w:r>
+    </w:p>
+    <w:p>
+      <w:pPr>
+        <w:spacing w:after="0" w:line="240" w:lineRule="auto"/>
+        <w:contextualSpacing/>
+        <w:rPr>
+          <w:rFonts w:ascii="Courier New" w:hAnsi="Courier New" w:cs="Courier New"/>
+          <w:sz w:val="18"/>
+          <w:szCs w:val="18"/>
+        </w:rPr>
+      </w:pPr>
+      <w:r>
+        <w:rPr>
+          <w:rFonts w:ascii="Courier New" w:hAnsi="Courier New" w:cs="Courier New"/>
+          <w:sz w:val="18"/>
+          <w:szCs w:val="18"/>
+        </w:rPr>
+        <w:t>IF attr4 == 4 AND attr6 == 79 AND attr1 == 6 THEN 5: 100.0%</w:t>
+      </w:r>
+    </w:p>
+    <w:p>
+      <w:pPr>
+        <w:spacing w:after="0" w:line="240" w:lineRule="auto"/>
+        <w:contextualSpacing/>
+        <w:rPr>
+          <w:rFonts w:ascii="Courier New" w:hAnsi="Courier New" w:cs="Courier New"/>
+          <w:sz w:val="18"/>
+          <w:szCs w:val="18"/>
+        </w:rPr>
+      </w:pPr>
+      <w:r>
+        <w:rPr>
+          <w:rFonts w:ascii="Courier New" w:hAnsi="Courier New" w:cs="Courier New"/>
+          <w:sz w:val="18"/>
+          <w:szCs w:val="18"/>
+        </w:rPr>
+        <w:t>IF attr4 == 4 AND attr6 == 78 AND attr1 == 8 THEN 4: 100.0%</w:t>
+      </w:r>
+    </w:p>
+    <w:p>
+      <w:pPr>
+        <w:spacing w:after="0" w:line="240" w:lineRule="auto"/>
+        <w:contextualSpacing/>
+        <w:rPr>
+          <w:rFonts w:ascii="Courier New" w:hAnsi="Courier New" w:cs="Courier New"/>
+          <w:sz w:val="18"/>
+          <w:szCs w:val="18"/>
+        </w:rPr>
+      </w:pPr>
+      <w:r>
+        <w:rPr>
+          <w:rFonts w:ascii="Courier New" w:hAnsi="Courier New" w:cs="Courier New"/>
+          <w:sz w:val="18"/>
+          <w:szCs w:val="18"/>
+        </w:rPr>
+        <w:t>IF attr4 == 4 AND attr6 == 78 AND attr1 == 6 THEN 5: 44.4% 4: 33.3% 3: 22.2%</w:t>
+      </w:r>
     </w:p>
     <w:sectPr>
       <w:headerReference w:type="default" r:id="rId7"/>

</xml_diff>